<commit_message>
change write up a little bit
</commit_message>
<xml_diff>
--- a/writeup.docx
+++ b/writeup.docx
@@ -6,13 +6,8 @@
       <w:pPr>
         <w:jc w:val="center"/>
       </w:pPr>
-      <w:proofErr w:type="spellStart"/>
-      <w:r>
-        <w:t>Udacity</w:t>
-      </w:r>
-      <w:proofErr w:type="spellEnd"/>
-      <w:r>
-        <w:t xml:space="preserve"> Self-driving car P5 Write-Up</w:t>
+      <w:r>
+        <w:t>Udacity Self-driving car P5 Write-Up</w:t>
       </w:r>
     </w:p>
     <w:p/>
@@ -24,39 +19,7 @@
         <w:t>Vehicle Detection and Tracking</w:t>
       </w:r>
       <w:r>
-        <w:t xml:space="preserve"> in </w:t>
-      </w:r>
-      <w:proofErr w:type="spellStart"/>
-      <w:r>
-        <w:t>Udacity</w:t>
-      </w:r>
-      <w:proofErr w:type="spellEnd"/>
-      <w:r>
-        <w:t xml:space="preserve"> self-driving car </w:t>
-      </w:r>
-      <w:proofErr w:type="spellStart"/>
-      <w:r>
-        <w:t>nano</w:t>
-      </w:r>
-      <w:proofErr w:type="spellEnd"/>
-      <w:r>
-        <w:t xml:space="preserve">-degree. Codes related to feature extraction and classification are packaged into object </w:t>
-      </w:r>
-      <w:proofErr w:type="gramStart"/>
-      <w:r>
-        <w:t>Extractor(</w:t>
-      </w:r>
-      <w:proofErr w:type="gramEnd"/>
-      <w:r>
-        <w:t xml:space="preserve">) in extractor.py. Codes related to video processing pipeline are packaged in object </w:t>
-      </w:r>
-      <w:proofErr w:type="gramStart"/>
-      <w:r>
-        <w:t>Filter(</w:t>
-      </w:r>
-      <w:proofErr w:type="gramEnd"/>
-      <w:r>
-        <w:t>) in filters.py.</w:t>
+        <w:t xml:space="preserve"> in Udacity self-driving car nano-degree. Codes related to feature extraction and classification are packaged into object Extractor() in extractor.py. Codes related to video processing pipeline are packaged in object Filter() in filters.py.</w:t>
       </w:r>
     </w:p>
     <w:p/>
@@ -67,15 +30,7 @@
     </w:p>
     <w:p>
       <w:r>
-        <w:t>%</w:t>
-      </w:r>
-      <w:proofErr w:type="gramStart"/>
-      <w:r>
-        <w:t>python</w:t>
-      </w:r>
-      <w:proofErr w:type="gramEnd"/>
-      <w:r>
-        <w:t xml:space="preserve"> test_train.py </w:t>
+        <w:t xml:space="preserve">%python test_train.py </w:t>
       </w:r>
     </w:p>
     <w:p/>
@@ -83,59 +38,22 @@
       <w:r>
         <w:t xml:space="preserve">The training procedures are all in function </w:t>
       </w:r>
-      <w:proofErr w:type="gramStart"/>
       <w:r>
         <w:t>train</w:t>
       </w:r>
       <w:r>
-        <w:t>(</w:t>
-      </w:r>
-      <w:proofErr w:type="gramEnd"/>
-      <w:r>
-        <w:t xml:space="preserve">self, </w:t>
-      </w:r>
-      <w:proofErr w:type="spellStart"/>
-      <w:r>
-        <w:t>model_file</w:t>
-      </w:r>
-      <w:proofErr w:type="spellEnd"/>
-      <w:r>
-        <w:t xml:space="preserve">, </w:t>
-      </w:r>
-      <w:proofErr w:type="spellStart"/>
-      <w:r>
-        <w:t>scaler_file</w:t>
-      </w:r>
-      <w:proofErr w:type="spellEnd"/>
-      <w:r>
-        <w:t>) in Extractor()</w:t>
-      </w:r>
-    </w:p>
-    <w:p/>
-    <w:p>
-      <w:r>
-        <w:t xml:space="preserve">To process a video using the pipeline provided in </w:t>
-      </w:r>
-      <w:proofErr w:type="gramStart"/>
-      <w:r>
-        <w:t>Filter(</w:t>
-      </w:r>
-      <w:proofErr w:type="gramEnd"/>
-      <w:r>
-        <w:t>), run the following:</w:t>
-      </w:r>
-    </w:p>
-    <w:p>
-      <w:r>
-        <w:t>%</w:t>
-      </w:r>
-      <w:proofErr w:type="gramStart"/>
-      <w:r>
-        <w:t>python</w:t>
-      </w:r>
-      <w:proofErr w:type="gramEnd"/>
-      <w:r>
-        <w:t xml:space="preserve"> main.py</w:t>
+        <w:t>(self, model_file, scaler_file) in Extractor()</w:t>
+      </w:r>
+    </w:p>
+    <w:p/>
+    <w:p>
+      <w:r>
+        <w:t>To process a video using the pipeline provided in Filter(), run the following:</w:t>
+      </w:r>
+    </w:p>
+    <w:p>
+      <w:r>
+        <w:t>%python main.py</w:t>
       </w:r>
     </w:p>
     <w:p/>
@@ -143,23 +61,8 @@
       <w:r>
         <w:t xml:space="preserve">The pipeline procedures are all in function </w:t>
       </w:r>
-      <w:proofErr w:type="spellStart"/>
-      <w:proofErr w:type="gramStart"/>
-      <w:r>
-        <w:t>pipepine</w:t>
-      </w:r>
-      <w:proofErr w:type="spellEnd"/>
-      <w:r>
-        <w:t>(</w:t>
-      </w:r>
-      <w:proofErr w:type="spellStart"/>
-      <w:proofErr w:type="gramEnd"/>
-      <w:r>
-        <w:t>self,image</w:t>
-      </w:r>
-      <w:proofErr w:type="spellEnd"/>
-      <w:r>
-        <w:t>)</w:t>
+      <w:r>
+        <w:t>pipepine(self,image)</w:t>
       </w:r>
       <w:r>
         <w:t xml:space="preserve"> in Filter().</w:t>
@@ -186,32 +89,11 @@
       <w:r>
         <w:t xml:space="preserve">The function related to feature extraction is </w:t>
       </w:r>
-      <w:proofErr w:type="spellStart"/>
       <w:r>
         <w:t>extract_fe</w:t>
       </w:r>
       <w:r>
-        <w:t>atures_</w:t>
-      </w:r>
-      <w:proofErr w:type="gramStart"/>
-      <w:r>
-        <w:t>batch</w:t>
-      </w:r>
-      <w:proofErr w:type="spellEnd"/>
-      <w:r>
-        <w:t>(</w:t>
-      </w:r>
-      <w:proofErr w:type="gramEnd"/>
-      <w:r>
-        <w:t xml:space="preserve">self, </w:t>
-      </w:r>
-      <w:proofErr w:type="spellStart"/>
-      <w:r>
-        <w:t>image_paths</w:t>
-      </w:r>
-      <w:proofErr w:type="spellEnd"/>
-      <w:r>
-        <w:t xml:space="preserve">) in Filter(), which will extract features for all images in the labeled data. </w:t>
+        <w:t xml:space="preserve">atures_batch(self, image_paths) in Filter(), which will extract features for all images in the labeled data. </w:t>
       </w:r>
       <w:r>
         <w:t>Parameters related to hog feature extractions are:</w:t>
@@ -233,8 +115,6 @@
           <w:szCs w:val="18"/>
         </w:rPr>
       </w:pPr>
-      <w:proofErr w:type="spellStart"/>
-      <w:proofErr w:type="gramStart"/>
       <w:r>
         <w:rPr>
           <w:rFonts w:ascii="Menlo" w:hAnsi="Menlo"/>
@@ -251,27 +131,7 @@
           <w:sz w:val="18"/>
           <w:szCs w:val="18"/>
         </w:rPr>
-        <w:t>.hog</w:t>
-      </w:r>
-      <w:proofErr w:type="gramEnd"/>
-      <w:r>
-        <w:rPr>
-          <w:rFonts w:ascii="Menlo" w:hAnsi="Menlo"/>
-          <w:color w:val="000000"/>
-          <w:sz w:val="18"/>
-          <w:szCs w:val="18"/>
-        </w:rPr>
-        <w:t>_cspace</w:t>
-      </w:r>
-      <w:proofErr w:type="spellEnd"/>
-      <w:r>
-        <w:rPr>
-          <w:rFonts w:ascii="Menlo" w:hAnsi="Menlo"/>
-          <w:color w:val="000000"/>
-          <w:sz w:val="18"/>
-          <w:szCs w:val="18"/>
-        </w:rPr>
-        <w:t xml:space="preserve"> = </w:t>
+        <w:t xml:space="preserve">.hog_cspace = </w:t>
       </w:r>
       <w:r>
         <w:rPr>
@@ -295,7 +155,6 @@
         </w:rPr>
         <w:br/>
       </w:r>
-      <w:proofErr w:type="spellStart"/>
       <w:r>
         <w:rPr>
           <w:rFonts w:ascii="Menlo" w:hAnsi="Menlo"/>
@@ -312,17 +171,16 @@
           <w:sz w:val="18"/>
           <w:szCs w:val="18"/>
         </w:rPr>
-        <w:t>.hog_orient</w:t>
-      </w:r>
-      <w:proofErr w:type="spellEnd"/>
+        <w:t xml:space="preserve">.hog_orient = </w:t>
+      </w:r>
       <w:r>
         <w:rPr>
           <w:rFonts w:ascii="Menlo" w:hAnsi="Menlo"/>
-          <w:color w:val="000000"/>
-          <w:sz w:val="18"/>
-          <w:szCs w:val="18"/>
-        </w:rPr>
-        <w:t xml:space="preserve"> = </w:t>
+          <w:color w:val="0000FF"/>
+          <w:sz w:val="18"/>
+          <w:szCs w:val="18"/>
+        </w:rPr>
+        <w:t>9</w:t>
       </w:r>
       <w:r>
         <w:rPr>
@@ -331,18 +189,8 @@
           <w:sz w:val="18"/>
           <w:szCs w:val="18"/>
         </w:rPr>
-        <w:t>9</w:t>
-      </w:r>
-      <w:r>
-        <w:rPr>
-          <w:rFonts w:ascii="Menlo" w:hAnsi="Menlo"/>
-          <w:color w:val="0000FF"/>
-          <w:sz w:val="18"/>
-          <w:szCs w:val="18"/>
-        </w:rPr>
         <w:br/>
       </w:r>
-      <w:proofErr w:type="spellStart"/>
       <w:r>
         <w:rPr>
           <w:rFonts w:ascii="Menlo" w:hAnsi="Menlo"/>
@@ -359,17 +207,16 @@
           <w:sz w:val="18"/>
           <w:szCs w:val="18"/>
         </w:rPr>
-        <w:t>.hog_pix_per_cell</w:t>
-      </w:r>
-      <w:proofErr w:type="spellEnd"/>
+        <w:t xml:space="preserve">.hog_pix_per_cell = </w:t>
+      </w:r>
       <w:r>
         <w:rPr>
           <w:rFonts w:ascii="Menlo" w:hAnsi="Menlo"/>
-          <w:color w:val="000000"/>
-          <w:sz w:val="18"/>
-          <w:szCs w:val="18"/>
-        </w:rPr>
-        <w:t xml:space="preserve"> = </w:t>
+          <w:color w:val="0000FF"/>
+          <w:sz w:val="18"/>
+          <w:szCs w:val="18"/>
+        </w:rPr>
+        <w:t>8</w:t>
       </w:r>
       <w:r>
         <w:rPr>
@@ -378,18 +225,8 @@
           <w:sz w:val="18"/>
           <w:szCs w:val="18"/>
         </w:rPr>
-        <w:t>8</w:t>
-      </w:r>
-      <w:r>
-        <w:rPr>
-          <w:rFonts w:ascii="Menlo" w:hAnsi="Menlo"/>
-          <w:color w:val="0000FF"/>
-          <w:sz w:val="18"/>
-          <w:szCs w:val="18"/>
-        </w:rPr>
         <w:br/>
       </w:r>
-      <w:proofErr w:type="spellStart"/>
       <w:r>
         <w:rPr>
           <w:rFonts w:ascii="Menlo" w:hAnsi="Menlo"/>
@@ -406,17 +243,16 @@
           <w:sz w:val="18"/>
           <w:szCs w:val="18"/>
         </w:rPr>
-        <w:t>.hog_cell_per_block</w:t>
-      </w:r>
-      <w:proofErr w:type="spellEnd"/>
+        <w:t xml:space="preserve">.hog_cell_per_block = </w:t>
+      </w:r>
       <w:r>
         <w:rPr>
           <w:rFonts w:ascii="Menlo" w:hAnsi="Menlo"/>
-          <w:color w:val="000000"/>
-          <w:sz w:val="18"/>
-          <w:szCs w:val="18"/>
-        </w:rPr>
-        <w:t xml:space="preserve"> = </w:t>
+          <w:color w:val="0000FF"/>
+          <w:sz w:val="18"/>
+          <w:szCs w:val="18"/>
+        </w:rPr>
+        <w:t>3</w:t>
       </w:r>
       <w:r>
         <w:rPr>
@@ -425,18 +261,8 @@
           <w:sz w:val="18"/>
           <w:szCs w:val="18"/>
         </w:rPr>
-        <w:t>3</w:t>
-      </w:r>
-      <w:r>
-        <w:rPr>
-          <w:rFonts w:ascii="Menlo" w:hAnsi="Menlo"/>
-          <w:color w:val="0000FF"/>
-          <w:sz w:val="18"/>
-          <w:szCs w:val="18"/>
-        </w:rPr>
         <w:br/>
       </w:r>
-      <w:proofErr w:type="spellStart"/>
       <w:r>
         <w:rPr>
           <w:rFonts w:ascii="Menlo" w:hAnsi="Menlo"/>
@@ -453,21 +279,11 @@
           <w:sz w:val="18"/>
           <w:szCs w:val="18"/>
         </w:rPr>
-        <w:t>.hog_hog_channel</w:t>
-      </w:r>
-      <w:proofErr w:type="spellEnd"/>
+        <w:t xml:space="preserve">.hog_hog_channel = </w:t>
+      </w:r>
       <w:r>
         <w:rPr>
           <w:rFonts w:ascii="Menlo" w:hAnsi="Menlo"/>
-          <w:color w:val="000000"/>
-          <w:sz w:val="18"/>
-          <w:szCs w:val="18"/>
-        </w:rPr>
-        <w:t xml:space="preserve"> = </w:t>
-      </w:r>
-      <w:r>
-        <w:rPr>
-          <w:rFonts w:ascii="Menlo" w:hAnsi="Menlo"/>
           <w:color w:val="0000FF"/>
           <w:sz w:val="18"/>
           <w:szCs w:val="18"/>
@@ -481,15 +297,7 @@
         <w:t xml:space="preserve">Intuitively, the contours and shapes are kept in the L channel of HLS image, whereas the other two channels will have somewhat blurred. Since HOG is interested in gradients, I choose the HLS space and L channel as the input to HOG feature extractor. </w:t>
       </w:r>
       <w:r>
-        <w:t xml:space="preserve">The other parameters are chosen so that the </w:t>
-      </w:r>
-      <w:proofErr w:type="gramStart"/>
-      <w:r>
-        <w:t>number of features are</w:t>
-      </w:r>
-      <w:proofErr w:type="gramEnd"/>
-      <w:r>
-        <w:t xml:space="preserve"> not too small (concerning high bias) and too big (concerning training time).</w:t>
+        <w:t>The other parameters are chosen so that the number of features are not too small (concerning high bias) and too big (concerning training time).</w:t>
       </w:r>
     </w:p>
     <w:p/>
@@ -497,21 +305,8 @@
       <w:r>
         <w:t xml:space="preserve">The function to extract features from a single image is </w:t>
       </w:r>
-      <w:proofErr w:type="spellStart"/>
-      <w:r>
-        <w:t>extract_features_one_</w:t>
-      </w:r>
-      <w:proofErr w:type="gramStart"/>
-      <w:r>
-        <w:t>image</w:t>
-      </w:r>
-      <w:proofErr w:type="spellEnd"/>
-      <w:r>
-        <w:t>(</w:t>
-      </w:r>
-      <w:proofErr w:type="gramEnd"/>
-      <w:r>
-        <w:t>self, image)</w:t>
+      <w:r>
+        <w:t>extract_features_one_image(self, image)</w:t>
       </w:r>
       <w:r>
         <w:t xml:space="preserve"> in Filter(), in which there are following steps:</w:t>
@@ -529,15 +324,7 @@
         <w:t>Convert the image to specified color space</w:t>
       </w:r>
       <w:r>
-        <w:t xml:space="preserve"> (</w:t>
-      </w:r>
-      <w:proofErr w:type="spellStart"/>
-      <w:r>
-        <w:t>self.hog_cspace</w:t>
-      </w:r>
-      <w:proofErr w:type="spellEnd"/>
-      <w:r>
-        <w:t>)</w:t>
+        <w:t xml:space="preserve"> (self.hog_cspace)</w:t>
       </w:r>
     </w:p>
     <w:p>
@@ -549,39 +336,7 @@
         </w:numPr>
       </w:pPr>
       <w:r>
-        <w:t>Extract hog features for the specified color channel (</w:t>
-      </w:r>
-      <w:proofErr w:type="spellStart"/>
-      <w:r>
-        <w:t>self.hog_hog_channel</w:t>
-      </w:r>
-      <w:proofErr w:type="spellEnd"/>
-      <w:r>
-        <w:t>), using specified hog extraction parameter (</w:t>
-      </w:r>
-      <w:proofErr w:type="spellStart"/>
-      <w:r>
-        <w:t>self.hog_orient</w:t>
-      </w:r>
-      <w:proofErr w:type="spellEnd"/>
-      <w:r>
-        <w:t xml:space="preserve">, </w:t>
-      </w:r>
-      <w:proofErr w:type="spellStart"/>
-      <w:r>
-        <w:t>self.hog_pix_per_cell</w:t>
-      </w:r>
-      <w:proofErr w:type="spellEnd"/>
-      <w:r>
-        <w:t xml:space="preserve">, </w:t>
-      </w:r>
-      <w:proofErr w:type="spellStart"/>
-      <w:r>
-        <w:t>self.hog_cell_per_block</w:t>
-      </w:r>
-      <w:proofErr w:type="spellEnd"/>
-      <w:r>
-        <w:t>).</w:t>
+        <w:t>Extract hog features for the specified color channel (self.hog_hog_channel), using specified hog extraction parameter (self.hog_orient, self.hog_pix_per_cell, self.hog_cell_per_block).</w:t>
       </w:r>
     </w:p>
     <w:p>
@@ -705,46 +460,17 @@
       <w:r>
         <w:t xml:space="preserve">The first step is to normalize all the features extracted in previous step. The function that does this job is </w:t>
       </w:r>
-      <w:proofErr w:type="gramStart"/>
-      <w:r>
-        <w:t>normalize(</w:t>
-      </w:r>
-      <w:proofErr w:type="gramEnd"/>
-      <w:r>
-        <w:t>self,</w:t>
-      </w:r>
-      <w:r>
-        <w:t xml:space="preserve"> </w:t>
-      </w:r>
-      <w:proofErr w:type="spellStart"/>
-      <w:r>
-        <w:t>car_features</w:t>
-      </w:r>
-      <w:proofErr w:type="spellEnd"/>
-      <w:r>
-        <w:t xml:space="preserve">, </w:t>
-      </w:r>
-      <w:proofErr w:type="spellStart"/>
-      <w:r>
-        <w:t>noncar_features</w:t>
-      </w:r>
-      <w:proofErr w:type="spellEnd"/>
-      <w:r>
-        <w:t>) in Extractor().</w:t>
-      </w:r>
-    </w:p>
-    <w:p/>
-    <w:p>
-      <w:r>
-        <w:t xml:space="preserve">Secondly, all the normalized data are </w:t>
-      </w:r>
-      <w:proofErr w:type="spellStart"/>
-      <w:r>
-        <w:t>splite</w:t>
-      </w:r>
-      <w:proofErr w:type="spellEnd"/>
-      <w:r>
-        <w:t xml:space="preserve"> into training set and validation set:</w:t>
+      <w:r>
+        <w:t>normalize(self,</w:t>
+      </w:r>
+      <w:r>
+        <w:t xml:space="preserve"> car_features, noncar_features) in Extractor().</w:t>
+      </w:r>
+    </w:p>
+    <w:p/>
+    <w:p>
+      <w:r>
+        <w:t>Secondly, all the normalized data are splite into training set and validation set:</w:t>
       </w:r>
     </w:p>
     <w:p>
@@ -758,7 +484,6 @@
           <w:szCs w:val="18"/>
         </w:rPr>
       </w:pPr>
-      <w:proofErr w:type="spellStart"/>
       <w:r>
         <w:rPr>
           <w:rFonts w:ascii="Menlo" w:hAnsi="Menlo"/>
@@ -766,130 +491,8 @@
           <w:sz w:val="18"/>
           <w:szCs w:val="18"/>
         </w:rPr>
-        <w:t>X_train</w:t>
-      </w:r>
-      <w:proofErr w:type="spellEnd"/>
-      <w:r>
-        <w:rPr>
-          <w:rFonts w:ascii="Menlo" w:hAnsi="Menlo"/>
-          <w:color w:val="000000"/>
-          <w:sz w:val="18"/>
-          <w:szCs w:val="18"/>
-        </w:rPr>
-        <w:t xml:space="preserve">, </w:t>
-      </w:r>
-      <w:proofErr w:type="spellStart"/>
-      <w:r>
-        <w:rPr>
-          <w:rFonts w:ascii="Menlo" w:hAnsi="Menlo"/>
-          <w:color w:val="000000"/>
-          <w:sz w:val="18"/>
-          <w:szCs w:val="18"/>
-        </w:rPr>
-        <w:t>X_test</w:t>
-      </w:r>
-      <w:proofErr w:type="spellEnd"/>
-      <w:r>
-        <w:rPr>
-          <w:rFonts w:ascii="Menlo" w:hAnsi="Menlo"/>
-          <w:color w:val="000000"/>
-          <w:sz w:val="18"/>
-          <w:szCs w:val="18"/>
-        </w:rPr>
-        <w:t xml:space="preserve">, </w:t>
-      </w:r>
-      <w:proofErr w:type="spellStart"/>
-      <w:r>
-        <w:rPr>
-          <w:rFonts w:ascii="Menlo" w:hAnsi="Menlo"/>
-          <w:color w:val="000000"/>
-          <w:sz w:val="18"/>
-          <w:szCs w:val="18"/>
-        </w:rPr>
-        <w:t>y_train</w:t>
-      </w:r>
-      <w:proofErr w:type="spellEnd"/>
-      <w:r>
-        <w:rPr>
-          <w:rFonts w:ascii="Menlo" w:hAnsi="Menlo"/>
-          <w:color w:val="000000"/>
-          <w:sz w:val="18"/>
-          <w:szCs w:val="18"/>
-        </w:rPr>
-        <w:t xml:space="preserve">, </w:t>
-      </w:r>
-      <w:proofErr w:type="spellStart"/>
-      <w:r>
-        <w:rPr>
-          <w:rFonts w:ascii="Menlo" w:hAnsi="Menlo"/>
-          <w:color w:val="000000"/>
-          <w:sz w:val="18"/>
-          <w:szCs w:val="18"/>
-        </w:rPr>
-        <w:t>y_test</w:t>
-      </w:r>
-      <w:proofErr w:type="spellEnd"/>
-      <w:r>
-        <w:rPr>
-          <w:rFonts w:ascii="Menlo" w:hAnsi="Menlo"/>
-          <w:color w:val="000000"/>
-          <w:sz w:val="18"/>
-          <w:szCs w:val="18"/>
-        </w:rPr>
-        <w:t xml:space="preserve"> = </w:t>
-      </w:r>
-      <w:proofErr w:type="spellStart"/>
-      <w:r>
-        <w:rPr>
-          <w:rFonts w:ascii="Menlo" w:hAnsi="Menlo"/>
-          <w:color w:val="000000"/>
-          <w:sz w:val="18"/>
-          <w:szCs w:val="18"/>
-        </w:rPr>
-        <w:t>train_test_</w:t>
-      </w:r>
-      <w:proofErr w:type="gramStart"/>
-      <w:r>
-        <w:rPr>
-          <w:rFonts w:ascii="Menlo" w:hAnsi="Menlo"/>
-          <w:color w:val="000000"/>
-          <w:sz w:val="18"/>
-          <w:szCs w:val="18"/>
-        </w:rPr>
-        <w:t>split</w:t>
-      </w:r>
-      <w:proofErr w:type="spellEnd"/>
-      <w:r>
-        <w:rPr>
-          <w:rFonts w:ascii="Menlo" w:hAnsi="Menlo"/>
-          <w:color w:val="000000"/>
-          <w:sz w:val="18"/>
-          <w:szCs w:val="18"/>
-        </w:rPr>
-        <w:t>(</w:t>
-      </w:r>
-      <w:proofErr w:type="spellStart"/>
-      <w:proofErr w:type="gramEnd"/>
-      <w:r>
-        <w:rPr>
-          <w:rFonts w:ascii="Menlo" w:hAnsi="Menlo"/>
-          <w:color w:val="000000"/>
-          <w:sz w:val="18"/>
-          <w:szCs w:val="18"/>
-        </w:rPr>
-        <w:t>scaled_X</w:t>
-      </w:r>
-      <w:proofErr w:type="spellEnd"/>
-      <w:r>
-        <w:rPr>
-          <w:rFonts w:ascii="Menlo" w:hAnsi="Menlo"/>
-          <w:color w:val="000000"/>
-          <w:sz w:val="18"/>
-          <w:szCs w:val="18"/>
-        </w:rPr>
-        <w:t xml:space="preserve">, y, </w:t>
-      </w:r>
-      <w:proofErr w:type="spellStart"/>
+        <w:t xml:space="preserve">X_train, X_test, y_train, y_test = train_test_split(scaled_X, y, </w:t>
+      </w:r>
       <w:r>
         <w:rPr>
           <w:rFonts w:ascii="Menlo" w:hAnsi="Menlo"/>
@@ -899,7 +502,6 @@
         </w:rPr>
         <w:t>test_size</w:t>
       </w:r>
-      <w:proofErr w:type="spellEnd"/>
       <w:r>
         <w:rPr>
           <w:rFonts w:ascii="Menlo" w:hAnsi="Menlo"/>
@@ -927,7 +529,6 @@
         </w:rPr>
         <w:t xml:space="preserve">, </w:t>
       </w:r>
-      <w:proofErr w:type="spellStart"/>
       <w:r>
         <w:rPr>
           <w:rFonts w:ascii="Menlo" w:hAnsi="Menlo"/>
@@ -937,7 +538,6 @@
         </w:rPr>
         <w:t>random_state</w:t>
       </w:r>
-      <w:proofErr w:type="spellEnd"/>
       <w:r>
         <w:rPr>
           <w:rFonts w:ascii="Menlo" w:hAnsi="Menlo"/>
@@ -945,62 +545,13 @@
           <w:sz w:val="18"/>
           <w:szCs w:val="18"/>
         </w:rPr>
-        <w:t>=</w:t>
-      </w:r>
-      <w:proofErr w:type="spellStart"/>
-      <w:r>
-        <w:rPr>
-          <w:rFonts w:ascii="Menlo" w:hAnsi="Menlo"/>
-          <w:color w:val="000000"/>
-          <w:sz w:val="18"/>
-          <w:szCs w:val="18"/>
-        </w:rPr>
-        <w:t>rand_state</w:t>
-      </w:r>
-      <w:proofErr w:type="spellEnd"/>
-      <w:r>
-        <w:rPr>
-          <w:rFonts w:ascii="Menlo" w:hAnsi="Menlo"/>
-          <w:color w:val="000000"/>
-          <w:sz w:val="18"/>
-          <w:szCs w:val="18"/>
-        </w:rPr>
-        <w:t>)</w:t>
-      </w:r>
-    </w:p>
-    <w:p/>
-    <w:p>
-      <w:r>
-        <w:t xml:space="preserve">And thirdly, the classifier is </w:t>
-      </w:r>
-      <w:proofErr w:type="spellStart"/>
-      <w:r>
-        <w:t>LinearSVC</w:t>
-      </w:r>
-      <w:proofErr w:type="spellEnd"/>
-      <w:r>
-        <w:t xml:space="preserve">(C=2) wrapped by </w:t>
-      </w:r>
-      <w:proofErr w:type="spellStart"/>
-      <w:proofErr w:type="gramStart"/>
-      <w:r>
-        <w:t>CalibratedClassifierCV</w:t>
-      </w:r>
-      <w:proofErr w:type="spellEnd"/>
-      <w:r>
-        <w:t>(</w:t>
-      </w:r>
-      <w:proofErr w:type="gramEnd"/>
-      <w:r>
-        <w:t xml:space="preserve">), which enable us to estimate a confidence for a particular prediction that is used later to reject false positives. The C parameter is set empirically so that we don’t see severe </w:t>
-      </w:r>
-      <w:proofErr w:type="spellStart"/>
-      <w:r>
-        <w:t>overfitting</w:t>
-      </w:r>
-      <w:proofErr w:type="spellEnd"/>
-      <w:r>
-        <w:t xml:space="preserve"> that degrades validation accuracy.</w:t>
+        <w:t>=rand_state)</w:t>
+      </w:r>
+    </w:p>
+    <w:p/>
+    <w:p>
+      <w:r>
+        <w:t>And thirdly, the classifier is LinearSVC(C=2) wrapped by CalibratedClassifierCV(), which enable us to estimate a confidence for a particular prediction that is used later to reject false positives. The C parameter is set empirically so that we don’t see severe overfitting that degrades validation accuracy.</w:t>
       </w:r>
     </w:p>
     <w:p>
@@ -1014,7 +565,6 @@
           <w:szCs w:val="18"/>
         </w:rPr>
       </w:pPr>
-      <w:proofErr w:type="gramStart"/>
       <w:r>
         <w:rPr>
           <w:rFonts w:ascii="Menlo" w:hAnsi="Menlo"/>
@@ -1022,37 +572,7 @@
           <w:sz w:val="18"/>
           <w:szCs w:val="18"/>
         </w:rPr>
-        <w:t>svc</w:t>
-      </w:r>
-      <w:proofErr w:type="gramEnd"/>
-      <w:r>
-        <w:rPr>
-          <w:rFonts w:ascii="Menlo" w:hAnsi="Menlo"/>
-          <w:color w:val="000000"/>
-          <w:sz w:val="18"/>
-          <w:szCs w:val="18"/>
-        </w:rPr>
-        <w:t xml:space="preserve"> = </w:t>
-      </w:r>
-      <w:proofErr w:type="spellStart"/>
-      <w:r>
-        <w:rPr>
-          <w:rFonts w:ascii="Menlo" w:hAnsi="Menlo"/>
-          <w:color w:val="000000"/>
-          <w:sz w:val="18"/>
-          <w:szCs w:val="18"/>
-        </w:rPr>
-        <w:t>LinearSVC</w:t>
-      </w:r>
-      <w:proofErr w:type="spellEnd"/>
-      <w:r>
-        <w:rPr>
-          <w:rFonts w:ascii="Menlo" w:hAnsi="Menlo"/>
-          <w:color w:val="000000"/>
-          <w:sz w:val="18"/>
-          <w:szCs w:val="18"/>
-        </w:rPr>
-        <w:t>(</w:t>
+        <w:t>svc = LinearSVC(</w:t>
       </w:r>
       <w:r>
         <w:rPr>
@@ -1098,41 +618,13 @@
           <w:szCs w:val="18"/>
         </w:rPr>
         <w:br/>
-        <w:t xml:space="preserve">svc = </w:t>
-      </w:r>
-      <w:proofErr w:type="spellStart"/>
-      <w:r>
-        <w:rPr>
-          <w:rFonts w:ascii="Menlo" w:hAnsi="Menlo"/>
-          <w:color w:val="000000"/>
-          <w:sz w:val="18"/>
-          <w:szCs w:val="18"/>
-        </w:rPr>
-        <w:t>CalibratedClassifierCV</w:t>
-      </w:r>
-      <w:proofErr w:type="spellEnd"/>
-      <w:r>
-        <w:rPr>
-          <w:rFonts w:ascii="Menlo" w:hAnsi="Menlo"/>
-          <w:color w:val="000000"/>
-          <w:sz w:val="18"/>
-          <w:szCs w:val="18"/>
-        </w:rPr>
-        <w:t>(svc)</w:t>
-      </w:r>
-    </w:p>
-    <w:p/>
-    <w:p>
-      <w:r>
-        <w:t xml:space="preserve">Fourth, hard negative mining is used to further reject false positive. The procedure is to train the classifier with the above classifier. Then run the </w:t>
-      </w:r>
-      <w:proofErr w:type="gramStart"/>
-      <w:r>
-        <w:t>video processing</w:t>
-      </w:r>
-      <w:proofErr w:type="gramEnd"/>
-      <w:r>
-        <w:t xml:space="preserve"> pipeline and manually identify the false positives. The identified false positives are then added to the training data. This will have non-trivial impro</w:t>
+        <w:t>svc = CalibratedClassifierCV(svc)</w:t>
+      </w:r>
+    </w:p>
+    <w:p/>
+    <w:p>
+      <w:r>
+        <w:t>Fourth, hard negative mining is used to further reject false positive. The procedure is to train the classifier with the above classifier. Then run the video processing pipeline and manually identify the false positives. The identified false positives are then added to the training data. This will have non-trivial impro</w:t>
       </w:r>
       <w:r>
         <w:t>vement in false-positive rejection as I have seen from experiments.</w:t>
@@ -1155,8 +647,6 @@
       <w:r>
         <w:t xml:space="preserve"> non-car samples.</w:t>
       </w:r>
-      <w:bookmarkStart w:id="0" w:name="_GoBack"/>
-      <w:bookmarkEnd w:id="0"/>
     </w:p>
     <w:p/>
     <w:p>
@@ -1164,31 +654,7 @@
         <w:t xml:space="preserve">Finally we train the classifier. </w:t>
       </w:r>
       <w:r>
-        <w:t xml:space="preserve">On my 2009 </w:t>
-      </w:r>
-      <w:proofErr w:type="spellStart"/>
-      <w:r>
-        <w:t>macbook</w:t>
-      </w:r>
-      <w:proofErr w:type="spellEnd"/>
-      <w:r>
-        <w:t xml:space="preserve"> pro it takes 180secs to train the classifier. Final test accuracy is 97.51%; and final </w:t>
-      </w:r>
-      <w:proofErr w:type="gramStart"/>
-      <w:r>
-        <w:t>precision(</w:t>
-      </w:r>
-      <w:proofErr w:type="gramEnd"/>
-      <w:r>
-        <w:t xml:space="preserve">true positive/(true positive + false </w:t>
-      </w:r>
-      <w:proofErr w:type="spellStart"/>
-      <w:r>
-        <w:t>postive</w:t>
-      </w:r>
-      <w:proofErr w:type="spellEnd"/>
-      <w:r>
-        <w:t>)) is 97.52%.</w:t>
+        <w:t>On my 2009 macbook pro it takes 180secs to train the classifier. Final test accuracy is 97.51%; and final precision(true positive/(true positive + false postive)) is 97.52%.</w:t>
       </w:r>
     </w:p>
     <w:p/>
@@ -1273,15 +739,7 @@
     </w:p>
     <w:p>
       <w:r>
-        <w:t xml:space="preserve">Three levels of sliding windows are implemented. They are defined in </w:t>
-      </w:r>
-      <w:proofErr w:type="gramStart"/>
-      <w:r>
-        <w:t>Filter(</w:t>
-      </w:r>
-      <w:proofErr w:type="gramEnd"/>
-      <w:r>
-        <w:t>):</w:t>
+        <w:t>Three levels of sliding windows are implemented. They are defined in Filter():</w:t>
       </w:r>
     </w:p>
     <w:p/>
@@ -1314,8 +772,6 @@
           <w:lang w:eastAsia="en-US"/>
         </w:rPr>
       </w:pPr>
-      <w:proofErr w:type="spellStart"/>
-      <w:proofErr w:type="gramStart"/>
       <w:r>
         <w:rPr>
           <w:rFonts w:ascii="Menlo" w:hAnsi="Menlo" w:cs="Courier"/>
@@ -1335,29 +791,7 @@
           <w:szCs w:val="18"/>
           <w:lang w:eastAsia="en-US"/>
         </w:rPr>
-        <w:t>.sliding</w:t>
-      </w:r>
-      <w:proofErr w:type="gramEnd"/>
-      <w:r>
-        <w:rPr>
-          <w:rFonts w:ascii="Menlo" w:hAnsi="Menlo" w:cs="Courier"/>
-          <w:color w:val="000000"/>
-          <w:sz w:val="18"/>
-          <w:szCs w:val="18"/>
-          <w:lang w:eastAsia="en-US"/>
-        </w:rPr>
-        <w:t>_box_param_level</w:t>
-      </w:r>
-      <w:proofErr w:type="spellEnd"/>
-      <w:r>
-        <w:rPr>
-          <w:rFonts w:ascii="Menlo" w:hAnsi="Menlo" w:cs="Courier"/>
-          <w:color w:val="000000"/>
-          <w:sz w:val="18"/>
-          <w:szCs w:val="18"/>
-          <w:lang w:eastAsia="en-US"/>
-        </w:rPr>
-        <w:t xml:space="preserve"> = [</w:t>
+        <w:t>.sliding_box_param_level = [</w:t>
       </w:r>
       <w:r>
         <w:rPr>
@@ -1434,9 +868,58 @@
           <w:szCs w:val="18"/>
           <w:lang w:eastAsia="en-US"/>
         </w:rPr>
-        <w:t>'</w:t>
-      </w:r>
-      <w:proofErr w:type="spellStart"/>
+        <w:t>'x_step'</w:t>
+      </w:r>
+      <w:r>
+        <w:rPr>
+          <w:rFonts w:ascii="Menlo" w:hAnsi="Menlo" w:cs="Courier"/>
+          <w:color w:val="000000"/>
+          <w:sz w:val="18"/>
+          <w:szCs w:val="18"/>
+          <w:lang w:eastAsia="en-US"/>
+        </w:rPr>
+        <w:t xml:space="preserve">: </w:t>
+      </w:r>
+      <w:r>
+        <w:rPr>
+          <w:rFonts w:ascii="Menlo" w:hAnsi="Menlo" w:cs="Courier"/>
+          <w:color w:val="0000FF"/>
+          <w:sz w:val="18"/>
+          <w:szCs w:val="18"/>
+          <w:lang w:eastAsia="en-US"/>
+        </w:rPr>
+        <w:t xml:space="preserve">0.3 </w:t>
+      </w:r>
+      <w:r>
+        <w:rPr>
+          <w:rFonts w:ascii="Menlo" w:hAnsi="Menlo" w:cs="Courier"/>
+          <w:color w:val="000000"/>
+          <w:sz w:val="18"/>
+          <w:szCs w:val="18"/>
+          <w:lang w:eastAsia="en-US"/>
+        </w:rPr>
+        <w:t xml:space="preserve">* </w:t>
+      </w:r>
+      <w:r>
+        <w:rPr>
+          <w:rFonts w:ascii="Menlo" w:hAnsi="Menlo" w:cs="Courier"/>
+          <w:color w:val="0000FF"/>
+          <w:sz w:val="18"/>
+          <w:szCs w:val="18"/>
+          <w:lang w:eastAsia="en-US"/>
+        </w:rPr>
+        <w:t>100</w:t>
+      </w:r>
+      <w:r>
+        <w:rPr>
+          <w:rFonts w:ascii="Menlo" w:hAnsi="Menlo" w:cs="Courier"/>
+          <w:color w:val="000000"/>
+          <w:sz w:val="18"/>
+          <w:szCs w:val="18"/>
+          <w:lang w:eastAsia="en-US"/>
+        </w:rPr>
+        <w:t xml:space="preserve">, </w:t>
+      </w:r>
       <w:r>
         <w:rPr>
           <w:rFonts w:ascii="Menlo" w:hAnsi="Menlo" w:cs="Courier"/>
@@ -1447,9 +930,58 @@
           <w:szCs w:val="18"/>
           <w:lang w:eastAsia="en-US"/>
         </w:rPr>
-        <w:t>x_step</w:t>
-      </w:r>
-      <w:proofErr w:type="spellEnd"/>
+        <w:t>'y_step'</w:t>
+      </w:r>
+      <w:r>
+        <w:rPr>
+          <w:rFonts w:ascii="Menlo" w:hAnsi="Menlo" w:cs="Courier"/>
+          <w:color w:val="000000"/>
+          <w:sz w:val="18"/>
+          <w:szCs w:val="18"/>
+          <w:lang w:eastAsia="en-US"/>
+        </w:rPr>
+        <w:t xml:space="preserve">: </w:t>
+      </w:r>
+      <w:r>
+        <w:rPr>
+          <w:rFonts w:ascii="Menlo" w:hAnsi="Menlo" w:cs="Courier"/>
+          <w:color w:val="0000FF"/>
+          <w:sz w:val="18"/>
+          <w:szCs w:val="18"/>
+          <w:lang w:eastAsia="en-US"/>
+        </w:rPr>
+        <w:t xml:space="preserve">0.3 </w:t>
+      </w:r>
+      <w:r>
+        <w:rPr>
+          <w:rFonts w:ascii="Menlo" w:hAnsi="Menlo" w:cs="Courier"/>
+          <w:color w:val="000000"/>
+          <w:sz w:val="18"/>
+          <w:szCs w:val="18"/>
+          <w:lang w:eastAsia="en-US"/>
+        </w:rPr>
+        <w:t xml:space="preserve">* </w:t>
+      </w:r>
+      <w:r>
+        <w:rPr>
+          <w:rFonts w:ascii="Menlo" w:hAnsi="Menlo" w:cs="Courier"/>
+          <w:color w:val="0000FF"/>
+          <w:sz w:val="18"/>
+          <w:szCs w:val="18"/>
+          <w:lang w:eastAsia="en-US"/>
+        </w:rPr>
+        <w:t>100</w:t>
+      </w:r>
+      <w:r>
+        <w:rPr>
+          <w:rFonts w:ascii="Menlo" w:hAnsi="Menlo" w:cs="Courier"/>
+          <w:color w:val="000000"/>
+          <w:sz w:val="18"/>
+          <w:szCs w:val="18"/>
+          <w:lang w:eastAsia="en-US"/>
+        </w:rPr>
+        <w:t xml:space="preserve">, </w:t>
+      </w:r>
       <w:r>
         <w:rPr>
           <w:rFonts w:ascii="Menlo" w:hAnsi="Menlo" w:cs="Courier"/>
@@ -1460,7 +992,7 @@
           <w:szCs w:val="18"/>
           <w:lang w:eastAsia="en-US"/>
         </w:rPr>
-        <w:t>'</w:t>
+        <w:t>'portion'</w:t>
       </w:r>
       <w:r>
         <w:rPr>
@@ -1480,37 +1012,28 @@
           <w:szCs w:val="18"/>
           <w:lang w:eastAsia="en-US"/>
         </w:rPr>
-        <w:t xml:space="preserve">0.3 </w:t>
-      </w:r>
-      <w:r>
-        <w:rPr>
-          <w:rFonts w:ascii="Menlo" w:hAnsi="Menlo" w:cs="Courier"/>
-          <w:color w:val="000000"/>
-          <w:sz w:val="18"/>
-          <w:szCs w:val="18"/>
-          <w:lang w:eastAsia="en-US"/>
-        </w:rPr>
-        <w:t xml:space="preserve">* </w:t>
-      </w:r>
-      <w:r>
-        <w:rPr>
-          <w:rFonts w:ascii="Menlo" w:hAnsi="Menlo" w:cs="Courier"/>
-          <w:color w:val="0000FF"/>
-          <w:sz w:val="18"/>
-          <w:szCs w:val="18"/>
-          <w:lang w:eastAsia="en-US"/>
-        </w:rPr>
-        <w:t>100</w:t>
-      </w:r>
-      <w:r>
-        <w:rPr>
-          <w:rFonts w:ascii="Menlo" w:hAnsi="Menlo" w:cs="Courier"/>
-          <w:color w:val="000000"/>
-          <w:sz w:val="18"/>
-          <w:szCs w:val="18"/>
-          <w:lang w:eastAsia="en-US"/>
-        </w:rPr>
-        <w:t xml:space="preserve">, </w:t>
+        <w:t>0.5</w:t>
+      </w:r>
+      <w:r>
+        <w:rPr>
+          <w:rFonts w:ascii="Menlo" w:hAnsi="Menlo" w:cs="Courier"/>
+          <w:color w:val="000000"/>
+          <w:sz w:val="18"/>
+          <w:szCs w:val="18"/>
+          <w:lang w:eastAsia="en-US"/>
+        </w:rPr>
+        <w:t>},</w:t>
+      </w:r>
+      <w:r>
+        <w:rPr>
+          <w:rFonts w:ascii="Menlo" w:hAnsi="Menlo" w:cs="Courier"/>
+          <w:color w:val="000000"/>
+          <w:sz w:val="18"/>
+          <w:szCs w:val="18"/>
+          <w:lang w:eastAsia="en-US"/>
+        </w:rPr>
+        <w:br/>
+        <w:t xml:space="preserve">    {</w:t>
       </w:r>
       <w:r>
         <w:rPr>
@@ -1522,9 +1045,38 @@
           <w:szCs w:val="18"/>
           <w:lang w:eastAsia="en-US"/>
         </w:rPr>
-        <w:t>'</w:t>
-      </w:r>
-      <w:proofErr w:type="spellStart"/>
+        <w:t>'size'</w:t>
+      </w:r>
+      <w:r>
+        <w:rPr>
+          <w:rFonts w:ascii="Menlo" w:hAnsi="Menlo" w:cs="Courier"/>
+          <w:color w:val="000000"/>
+          <w:sz w:val="18"/>
+          <w:szCs w:val="18"/>
+          <w:lang w:eastAsia="en-US"/>
+        </w:rPr>
+        <w:t xml:space="preserve">: </w:t>
+      </w:r>
+      <w:r>
+        <w:rPr>
+          <w:rFonts w:ascii="Menlo" w:hAnsi="Menlo" w:cs="Courier"/>
+          <w:color w:val="0000FF"/>
+          <w:sz w:val="18"/>
+          <w:szCs w:val="18"/>
+          <w:lang w:eastAsia="en-US"/>
+        </w:rPr>
+        <w:t>140</w:t>
+      </w:r>
+      <w:r>
+        <w:rPr>
+          <w:rFonts w:ascii="Menlo" w:hAnsi="Menlo" w:cs="Courier"/>
+          <w:color w:val="000000"/>
+          <w:sz w:val="18"/>
+          <w:szCs w:val="18"/>
+          <w:lang w:eastAsia="en-US"/>
+        </w:rPr>
+        <w:t xml:space="preserve">, </w:t>
+      </w:r>
       <w:r>
         <w:rPr>
           <w:rFonts w:ascii="Menlo" w:hAnsi="Menlo" w:cs="Courier"/>
@@ -1535,9 +1087,58 @@
           <w:szCs w:val="18"/>
           <w:lang w:eastAsia="en-US"/>
         </w:rPr>
-        <w:t>y_step</w:t>
-      </w:r>
-      <w:proofErr w:type="spellEnd"/>
+        <w:t>'x_step'</w:t>
+      </w:r>
+      <w:r>
+        <w:rPr>
+          <w:rFonts w:ascii="Menlo" w:hAnsi="Menlo" w:cs="Courier"/>
+          <w:color w:val="000000"/>
+          <w:sz w:val="18"/>
+          <w:szCs w:val="18"/>
+          <w:lang w:eastAsia="en-US"/>
+        </w:rPr>
+        <w:t xml:space="preserve">: </w:t>
+      </w:r>
+      <w:r>
+        <w:rPr>
+          <w:rFonts w:ascii="Menlo" w:hAnsi="Menlo" w:cs="Courier"/>
+          <w:color w:val="0000FF"/>
+          <w:sz w:val="18"/>
+          <w:szCs w:val="18"/>
+          <w:lang w:eastAsia="en-US"/>
+        </w:rPr>
+        <w:t>0.3</w:t>
+      </w:r>
+      <w:r>
+        <w:rPr>
+          <w:rFonts w:ascii="Menlo" w:hAnsi="Menlo" w:cs="Courier"/>
+          <w:color w:val="000000"/>
+          <w:sz w:val="18"/>
+          <w:szCs w:val="18"/>
+          <w:lang w:eastAsia="en-US"/>
+        </w:rPr>
+        <w:t>*</w:t>
+      </w:r>
+      <w:r>
+        <w:rPr>
+          <w:rFonts w:ascii="Menlo" w:hAnsi="Menlo" w:cs="Courier"/>
+          <w:color w:val="0000FF"/>
+          <w:sz w:val="18"/>
+          <w:szCs w:val="18"/>
+          <w:lang w:eastAsia="en-US"/>
+        </w:rPr>
+        <w:t>140</w:t>
+      </w:r>
+      <w:r>
+        <w:rPr>
+          <w:rFonts w:ascii="Menlo" w:hAnsi="Menlo" w:cs="Courier"/>
+          <w:color w:val="000000"/>
+          <w:sz w:val="18"/>
+          <w:szCs w:val="18"/>
+          <w:lang w:eastAsia="en-US"/>
+        </w:rPr>
+        <w:t xml:space="preserve">, </w:t>
+      </w:r>
       <w:r>
         <w:rPr>
           <w:rFonts w:ascii="Menlo" w:hAnsi="Menlo" w:cs="Courier"/>
@@ -1548,7 +1149,7 @@
           <w:szCs w:val="18"/>
           <w:lang w:eastAsia="en-US"/>
         </w:rPr>
-        <w:t>'</w:t>
+        <w:t>'y_step'</w:t>
       </w:r>
       <w:r>
         <w:rPr>
@@ -1568,27 +1169,27 @@
           <w:szCs w:val="18"/>
           <w:lang w:eastAsia="en-US"/>
         </w:rPr>
-        <w:t xml:space="preserve">0.3 </w:t>
-      </w:r>
-      <w:r>
-        <w:rPr>
-          <w:rFonts w:ascii="Menlo" w:hAnsi="Menlo" w:cs="Courier"/>
-          <w:color w:val="000000"/>
-          <w:sz w:val="18"/>
-          <w:szCs w:val="18"/>
-          <w:lang w:eastAsia="en-US"/>
-        </w:rPr>
-        <w:t xml:space="preserve">* </w:t>
-      </w:r>
-      <w:r>
-        <w:rPr>
-          <w:rFonts w:ascii="Menlo" w:hAnsi="Menlo" w:cs="Courier"/>
-          <w:color w:val="0000FF"/>
-          <w:sz w:val="18"/>
-          <w:szCs w:val="18"/>
-          <w:lang w:eastAsia="en-US"/>
-        </w:rPr>
-        <w:t>100</w:t>
+        <w:t>0.3</w:t>
+      </w:r>
+      <w:r>
+        <w:rPr>
+          <w:rFonts w:ascii="Menlo" w:hAnsi="Menlo" w:cs="Courier"/>
+          <w:color w:val="000000"/>
+          <w:sz w:val="18"/>
+          <w:szCs w:val="18"/>
+          <w:lang w:eastAsia="en-US"/>
+        </w:rPr>
+        <w:t>*</w:t>
+      </w:r>
+      <w:r>
+        <w:rPr>
+          <w:rFonts w:ascii="Menlo" w:hAnsi="Menlo" w:cs="Courier"/>
+          <w:color w:val="0000FF"/>
+          <w:sz w:val="18"/>
+          <w:szCs w:val="18"/>
+          <w:lang w:eastAsia="en-US"/>
+        </w:rPr>
+        <w:t>140</w:t>
       </w:r>
       <w:r>
         <w:rPr>
@@ -1630,7 +1231,7 @@
           <w:szCs w:val="18"/>
           <w:lang w:eastAsia="en-US"/>
         </w:rPr>
-        <w:t>0.5</w:t>
+        <w:t>1</w:t>
       </w:r>
       <w:r>
         <w:rPr>
@@ -1683,7 +1284,7 @@
           <w:szCs w:val="18"/>
           <w:lang w:eastAsia="en-US"/>
         </w:rPr>
-        <w:t>140</w:t>
+        <w:t>180</w:t>
       </w:r>
       <w:r>
         <w:rPr>
@@ -1705,9 +1306,58 @@
           <w:szCs w:val="18"/>
           <w:lang w:eastAsia="en-US"/>
         </w:rPr>
-        <w:t>'</w:t>
-      </w:r>
-      <w:proofErr w:type="spellStart"/>
+        <w:t>'x_step'</w:t>
+      </w:r>
+      <w:r>
+        <w:rPr>
+          <w:rFonts w:ascii="Menlo" w:hAnsi="Menlo" w:cs="Courier"/>
+          <w:color w:val="000000"/>
+          <w:sz w:val="18"/>
+          <w:szCs w:val="18"/>
+          <w:lang w:eastAsia="en-US"/>
+        </w:rPr>
+        <w:t xml:space="preserve">: </w:t>
+      </w:r>
+      <w:r>
+        <w:rPr>
+          <w:rFonts w:ascii="Menlo" w:hAnsi="Menlo" w:cs="Courier"/>
+          <w:color w:val="0000FF"/>
+          <w:sz w:val="18"/>
+          <w:szCs w:val="18"/>
+          <w:lang w:eastAsia="en-US"/>
+        </w:rPr>
+        <w:t>0.3</w:t>
+      </w:r>
+      <w:r>
+        <w:rPr>
+          <w:rFonts w:ascii="Menlo" w:hAnsi="Menlo" w:cs="Courier"/>
+          <w:color w:val="000000"/>
+          <w:sz w:val="18"/>
+          <w:szCs w:val="18"/>
+          <w:lang w:eastAsia="en-US"/>
+        </w:rPr>
+        <w:t>*</w:t>
+      </w:r>
+      <w:r>
+        <w:rPr>
+          <w:rFonts w:ascii="Menlo" w:hAnsi="Menlo" w:cs="Courier"/>
+          <w:color w:val="0000FF"/>
+          <w:sz w:val="18"/>
+          <w:szCs w:val="18"/>
+          <w:lang w:eastAsia="en-US"/>
+        </w:rPr>
+        <w:t>180</w:t>
+      </w:r>
+      <w:r>
+        <w:rPr>
+          <w:rFonts w:ascii="Menlo" w:hAnsi="Menlo" w:cs="Courier"/>
+          <w:color w:val="000000"/>
+          <w:sz w:val="18"/>
+          <w:szCs w:val="18"/>
+          <w:lang w:eastAsia="en-US"/>
+        </w:rPr>
+        <w:t xml:space="preserve">, </w:t>
+      </w:r>
       <w:r>
         <w:rPr>
           <w:rFonts w:ascii="Menlo" w:hAnsi="Menlo" w:cs="Courier"/>
@@ -1718,9 +1368,58 @@
           <w:szCs w:val="18"/>
           <w:lang w:eastAsia="en-US"/>
         </w:rPr>
-        <w:t>x_step</w:t>
-      </w:r>
-      <w:proofErr w:type="spellEnd"/>
+        <w:t>'y_step'</w:t>
+      </w:r>
+      <w:r>
+        <w:rPr>
+          <w:rFonts w:ascii="Menlo" w:hAnsi="Menlo" w:cs="Courier"/>
+          <w:color w:val="000000"/>
+          <w:sz w:val="18"/>
+          <w:szCs w:val="18"/>
+          <w:lang w:eastAsia="en-US"/>
+        </w:rPr>
+        <w:t xml:space="preserve">: </w:t>
+      </w:r>
+      <w:r>
+        <w:rPr>
+          <w:rFonts w:ascii="Menlo" w:hAnsi="Menlo" w:cs="Courier"/>
+          <w:color w:val="0000FF"/>
+          <w:sz w:val="18"/>
+          <w:szCs w:val="18"/>
+          <w:lang w:eastAsia="en-US"/>
+        </w:rPr>
+        <w:t>0.3</w:t>
+      </w:r>
+      <w:r>
+        <w:rPr>
+          <w:rFonts w:ascii="Menlo" w:hAnsi="Menlo" w:cs="Courier"/>
+          <w:color w:val="000000"/>
+          <w:sz w:val="18"/>
+          <w:szCs w:val="18"/>
+          <w:lang w:eastAsia="en-US"/>
+        </w:rPr>
+        <w:t>*</w:t>
+      </w:r>
+      <w:r>
+        <w:rPr>
+          <w:rFonts w:ascii="Menlo" w:hAnsi="Menlo" w:cs="Courier"/>
+          <w:color w:val="0000FF"/>
+          <w:sz w:val="18"/>
+          <w:szCs w:val="18"/>
+          <w:lang w:eastAsia="en-US"/>
+        </w:rPr>
+        <w:t>180</w:t>
+      </w:r>
+      <w:r>
+        <w:rPr>
+          <w:rFonts w:ascii="Menlo" w:hAnsi="Menlo" w:cs="Courier"/>
+          <w:color w:val="000000"/>
+          <w:sz w:val="18"/>
+          <w:szCs w:val="18"/>
+          <w:lang w:eastAsia="en-US"/>
+        </w:rPr>
+        <w:t xml:space="preserve">, </w:t>
+      </w:r>
       <w:r>
         <w:rPr>
           <w:rFonts w:ascii="Menlo" w:hAnsi="Menlo" w:cs="Courier"/>
@@ -1731,7 +1430,7 @@
           <w:szCs w:val="18"/>
           <w:lang w:eastAsia="en-US"/>
         </w:rPr>
-        <w:t>'</w:t>
+        <w:t>'portion'</w:t>
       </w:r>
       <w:r>
         <w:rPr>
@@ -1751,37 +1450,100 @@
           <w:szCs w:val="18"/>
           <w:lang w:eastAsia="en-US"/>
         </w:rPr>
-        <w:t>0.3</w:t>
-      </w:r>
-      <w:r>
-        <w:rPr>
-          <w:rFonts w:ascii="Menlo" w:hAnsi="Menlo" w:cs="Courier"/>
-          <w:color w:val="000000"/>
-          <w:sz w:val="18"/>
-          <w:szCs w:val="18"/>
-          <w:lang w:eastAsia="en-US"/>
-        </w:rPr>
-        <w:t>*</w:t>
-      </w:r>
-      <w:r>
-        <w:rPr>
-          <w:rFonts w:ascii="Menlo" w:hAnsi="Menlo" w:cs="Courier"/>
-          <w:color w:val="0000FF"/>
-          <w:sz w:val="18"/>
-          <w:szCs w:val="18"/>
-          <w:lang w:eastAsia="en-US"/>
-        </w:rPr>
-        <w:t>140</w:t>
-      </w:r>
-      <w:r>
-        <w:rPr>
-          <w:rFonts w:ascii="Menlo" w:hAnsi="Menlo" w:cs="Courier"/>
-          <w:color w:val="000000"/>
-          <w:sz w:val="18"/>
-          <w:szCs w:val="18"/>
-          <w:lang w:eastAsia="en-US"/>
-        </w:rPr>
-        <w:t xml:space="preserve">, </w:t>
+        <w:t>1</w:t>
+      </w:r>
+      <w:r>
+        <w:rPr>
+          <w:rFonts w:ascii="Menlo" w:hAnsi="Menlo" w:cs="Courier"/>
+          <w:color w:val="000000"/>
+          <w:sz w:val="18"/>
+          <w:szCs w:val="18"/>
+          <w:lang w:eastAsia="en-US"/>
+        </w:rPr>
+        <w:t>},</w:t>
+      </w:r>
+      <w:r>
+        <w:rPr>
+          <w:rFonts w:ascii="Menlo" w:hAnsi="Menlo" w:cs="Courier"/>
+          <w:i/>
+          <w:iCs/>
+          <w:color w:val="808080"/>
+          <w:sz w:val="18"/>
+          <w:szCs w:val="18"/>
+          <w:lang w:eastAsia="en-US"/>
+        </w:rPr>
+        <w:br/>
+      </w:r>
+      <w:r>
+        <w:rPr>
+          <w:rFonts w:ascii="Menlo" w:hAnsi="Menlo" w:cs="Courier"/>
+          <w:color w:val="000000"/>
+          <w:sz w:val="18"/>
+          <w:szCs w:val="18"/>
+          <w:lang w:eastAsia="en-US"/>
+        </w:rPr>
+        <w:t>]</w:t>
+      </w:r>
+    </w:p>
+    <w:p>
+      <w:r>
+        <w:t xml:space="preserve">Only the lower half of the video image is scanned. </w:t>
+      </w:r>
+    </w:p>
+    <w:p/>
+    <w:p>
+      <w:r>
+        <w:t xml:space="preserve">The “size” is </w:t>
+      </w:r>
+      <w:r>
+        <w:t>the sliding boxes’ size. The “x_step” and “y_step” controls how fine the sliding process is. Obviously</w:t>
+      </w:r>
+      <w:r>
+        <w:t>,</w:t>
+      </w:r>
+      <w:r>
+        <w:t xml:space="preserve"> the smaller the step the finer the process. However, box size is not set too small, o</w:t>
+      </w:r>
+      <w:r>
+        <w:t xml:space="preserve">therwise the box lost information regarding the shape of the car. </w:t>
+      </w:r>
+    </w:p>
+    <w:p/>
+    <w:p>
+      <w:r>
+        <w:t>The “portion” parameter in the above definition means how much in the lower half of the video image is scanned. For example, “portion”=0.5 means the upper 50% of the lower half of the image is scanned. This help reduce the number of iterations in scanning process.</w:t>
+      </w:r>
+    </w:p>
+    <w:p/>
+    <w:p>
+      <w:r>
+        <w:t>All these parameter are found empirically, so that the processing pipeline is not horribly slow but maintain enough detection accuracy.</w:t>
+      </w:r>
+    </w:p>
+    <w:p/>
+    <w:p>
+      <w:r>
+        <w:t>Here are all the bounding boxes’ posit</w:t>
+      </w:r>
+      <w:r>
+        <w:t>ions. The example only shows the lower half of the input image from video.</w:t>
+      </w:r>
+    </w:p>
+    <w:p>
+      <w:r>
+        <w:t>Level 1:</w:t>
+      </w:r>
+    </w:p>
+    <w:p>
+      <w:r>
+        <w:rPr>
+          <w:rFonts w:ascii="Menlo" w:hAnsi="Menlo" w:cs="Courier"/>
+          <w:color w:val="000000"/>
+          <w:sz w:val="18"/>
+          <w:szCs w:val="18"/>
+          <w:lang w:eastAsia="en-US"/>
+        </w:rPr>
+        <w:t>{</w:t>
       </w:r>
       <w:r>
         <w:rPr>
@@ -1793,9 +1555,38 @@
           <w:szCs w:val="18"/>
           <w:lang w:eastAsia="en-US"/>
         </w:rPr>
-        <w:t>'</w:t>
-      </w:r>
-      <w:proofErr w:type="spellStart"/>
+        <w:t>'size'</w:t>
+      </w:r>
+      <w:r>
+        <w:rPr>
+          <w:rFonts w:ascii="Menlo" w:hAnsi="Menlo" w:cs="Courier"/>
+          <w:color w:val="000000"/>
+          <w:sz w:val="18"/>
+          <w:szCs w:val="18"/>
+          <w:lang w:eastAsia="en-US"/>
+        </w:rPr>
+        <w:t xml:space="preserve">: </w:t>
+      </w:r>
+      <w:r>
+        <w:rPr>
+          <w:rFonts w:ascii="Menlo" w:hAnsi="Menlo" w:cs="Courier"/>
+          <w:color w:val="0000FF"/>
+          <w:sz w:val="18"/>
+          <w:szCs w:val="18"/>
+          <w:lang w:eastAsia="en-US"/>
+        </w:rPr>
+        <w:t>100</w:t>
+      </w:r>
+      <w:r>
+        <w:rPr>
+          <w:rFonts w:ascii="Menlo" w:hAnsi="Menlo" w:cs="Courier"/>
+          <w:color w:val="000000"/>
+          <w:sz w:val="18"/>
+          <w:szCs w:val="18"/>
+          <w:lang w:eastAsia="en-US"/>
+        </w:rPr>
+        <w:t xml:space="preserve">, </w:t>
+      </w:r>
       <w:r>
         <w:rPr>
           <w:rFonts w:ascii="Menlo" w:hAnsi="Menlo" w:cs="Courier"/>
@@ -1806,9 +1597,58 @@
           <w:szCs w:val="18"/>
           <w:lang w:eastAsia="en-US"/>
         </w:rPr>
-        <w:t>y_step</w:t>
-      </w:r>
-      <w:proofErr w:type="spellEnd"/>
+        <w:t>'x_step'</w:t>
+      </w:r>
+      <w:r>
+        <w:rPr>
+          <w:rFonts w:ascii="Menlo" w:hAnsi="Menlo" w:cs="Courier"/>
+          <w:color w:val="000000"/>
+          <w:sz w:val="18"/>
+          <w:szCs w:val="18"/>
+          <w:lang w:eastAsia="en-US"/>
+        </w:rPr>
+        <w:t xml:space="preserve">: </w:t>
+      </w:r>
+      <w:r>
+        <w:rPr>
+          <w:rFonts w:ascii="Menlo" w:hAnsi="Menlo" w:cs="Courier"/>
+          <w:color w:val="0000FF"/>
+          <w:sz w:val="18"/>
+          <w:szCs w:val="18"/>
+          <w:lang w:eastAsia="en-US"/>
+        </w:rPr>
+        <w:t xml:space="preserve">0.3 </w:t>
+      </w:r>
+      <w:r>
+        <w:rPr>
+          <w:rFonts w:ascii="Menlo" w:hAnsi="Menlo" w:cs="Courier"/>
+          <w:color w:val="000000"/>
+          <w:sz w:val="18"/>
+          <w:szCs w:val="18"/>
+          <w:lang w:eastAsia="en-US"/>
+        </w:rPr>
+        <w:t xml:space="preserve">* </w:t>
+      </w:r>
+      <w:r>
+        <w:rPr>
+          <w:rFonts w:ascii="Menlo" w:hAnsi="Menlo" w:cs="Courier"/>
+          <w:color w:val="0000FF"/>
+          <w:sz w:val="18"/>
+          <w:szCs w:val="18"/>
+          <w:lang w:eastAsia="en-US"/>
+        </w:rPr>
+        <w:t>100</w:t>
+      </w:r>
+      <w:r>
+        <w:rPr>
+          <w:rFonts w:ascii="Menlo" w:hAnsi="Menlo" w:cs="Courier"/>
+          <w:color w:val="000000"/>
+          <w:sz w:val="18"/>
+          <w:szCs w:val="18"/>
+          <w:lang w:eastAsia="en-US"/>
+        </w:rPr>
+        <w:t xml:space="preserve">, </w:t>
+      </w:r>
       <w:r>
         <w:rPr>
           <w:rFonts w:ascii="Menlo" w:hAnsi="Menlo" w:cs="Courier"/>
@@ -1819,655 +1659,7 @@
           <w:szCs w:val="18"/>
           <w:lang w:eastAsia="en-US"/>
         </w:rPr>
-        <w:t>'</w:t>
-      </w:r>
-      <w:r>
-        <w:rPr>
-          <w:rFonts w:ascii="Menlo" w:hAnsi="Menlo" w:cs="Courier"/>
-          <w:color w:val="000000"/>
-          <w:sz w:val="18"/>
-          <w:szCs w:val="18"/>
-          <w:lang w:eastAsia="en-US"/>
-        </w:rPr>
-        <w:t xml:space="preserve">: </w:t>
-      </w:r>
-      <w:r>
-        <w:rPr>
-          <w:rFonts w:ascii="Menlo" w:hAnsi="Menlo" w:cs="Courier"/>
-          <w:color w:val="0000FF"/>
-          <w:sz w:val="18"/>
-          <w:szCs w:val="18"/>
-          <w:lang w:eastAsia="en-US"/>
-        </w:rPr>
-        <w:t>0.3</w:t>
-      </w:r>
-      <w:r>
-        <w:rPr>
-          <w:rFonts w:ascii="Menlo" w:hAnsi="Menlo" w:cs="Courier"/>
-          <w:color w:val="000000"/>
-          <w:sz w:val="18"/>
-          <w:szCs w:val="18"/>
-          <w:lang w:eastAsia="en-US"/>
-        </w:rPr>
-        <w:t>*</w:t>
-      </w:r>
-      <w:r>
-        <w:rPr>
-          <w:rFonts w:ascii="Menlo" w:hAnsi="Menlo" w:cs="Courier"/>
-          <w:color w:val="0000FF"/>
-          <w:sz w:val="18"/>
-          <w:szCs w:val="18"/>
-          <w:lang w:eastAsia="en-US"/>
-        </w:rPr>
-        <w:t>140</w:t>
-      </w:r>
-      <w:r>
-        <w:rPr>
-          <w:rFonts w:ascii="Menlo" w:hAnsi="Menlo" w:cs="Courier"/>
-          <w:color w:val="000000"/>
-          <w:sz w:val="18"/>
-          <w:szCs w:val="18"/>
-          <w:lang w:eastAsia="en-US"/>
-        </w:rPr>
-        <w:t xml:space="preserve">, </w:t>
-      </w:r>
-      <w:r>
-        <w:rPr>
-          <w:rFonts w:ascii="Menlo" w:hAnsi="Menlo" w:cs="Courier"/>
-          <w:b/>
-          <w:bCs/>
-          <w:color w:val="008080"/>
-          <w:sz w:val="18"/>
-          <w:szCs w:val="18"/>
-          <w:lang w:eastAsia="en-US"/>
-        </w:rPr>
-        <w:t>'portion'</w:t>
-      </w:r>
-      <w:r>
-        <w:rPr>
-          <w:rFonts w:ascii="Menlo" w:hAnsi="Menlo" w:cs="Courier"/>
-          <w:color w:val="000000"/>
-          <w:sz w:val="18"/>
-          <w:szCs w:val="18"/>
-          <w:lang w:eastAsia="en-US"/>
-        </w:rPr>
-        <w:t xml:space="preserve">: </w:t>
-      </w:r>
-      <w:r>
-        <w:rPr>
-          <w:rFonts w:ascii="Menlo" w:hAnsi="Menlo" w:cs="Courier"/>
-          <w:color w:val="0000FF"/>
-          <w:sz w:val="18"/>
-          <w:szCs w:val="18"/>
-          <w:lang w:eastAsia="en-US"/>
-        </w:rPr>
-        <w:t>1</w:t>
-      </w:r>
-      <w:r>
-        <w:rPr>
-          <w:rFonts w:ascii="Menlo" w:hAnsi="Menlo" w:cs="Courier"/>
-          <w:color w:val="000000"/>
-          <w:sz w:val="18"/>
-          <w:szCs w:val="18"/>
-          <w:lang w:eastAsia="en-US"/>
-        </w:rPr>
-        <w:t>},</w:t>
-      </w:r>
-      <w:r>
-        <w:rPr>
-          <w:rFonts w:ascii="Menlo" w:hAnsi="Menlo" w:cs="Courier"/>
-          <w:color w:val="000000"/>
-          <w:sz w:val="18"/>
-          <w:szCs w:val="18"/>
-          <w:lang w:eastAsia="en-US"/>
-        </w:rPr>
-        <w:br/>
-        <w:t xml:space="preserve">    {</w:t>
-      </w:r>
-      <w:r>
-        <w:rPr>
-          <w:rFonts w:ascii="Menlo" w:hAnsi="Menlo" w:cs="Courier"/>
-          <w:b/>
-          <w:bCs/>
-          <w:color w:val="008080"/>
-          <w:sz w:val="18"/>
-          <w:szCs w:val="18"/>
-          <w:lang w:eastAsia="en-US"/>
-        </w:rPr>
-        <w:t>'size'</w:t>
-      </w:r>
-      <w:r>
-        <w:rPr>
-          <w:rFonts w:ascii="Menlo" w:hAnsi="Menlo" w:cs="Courier"/>
-          <w:color w:val="000000"/>
-          <w:sz w:val="18"/>
-          <w:szCs w:val="18"/>
-          <w:lang w:eastAsia="en-US"/>
-        </w:rPr>
-        <w:t xml:space="preserve">: </w:t>
-      </w:r>
-      <w:r>
-        <w:rPr>
-          <w:rFonts w:ascii="Menlo" w:hAnsi="Menlo" w:cs="Courier"/>
-          <w:color w:val="0000FF"/>
-          <w:sz w:val="18"/>
-          <w:szCs w:val="18"/>
-          <w:lang w:eastAsia="en-US"/>
-        </w:rPr>
-        <w:t>180</w:t>
-      </w:r>
-      <w:r>
-        <w:rPr>
-          <w:rFonts w:ascii="Menlo" w:hAnsi="Menlo" w:cs="Courier"/>
-          <w:color w:val="000000"/>
-          <w:sz w:val="18"/>
-          <w:szCs w:val="18"/>
-          <w:lang w:eastAsia="en-US"/>
-        </w:rPr>
-        <w:t xml:space="preserve">, </w:t>
-      </w:r>
-      <w:r>
-        <w:rPr>
-          <w:rFonts w:ascii="Menlo" w:hAnsi="Menlo" w:cs="Courier"/>
-          <w:b/>
-          <w:bCs/>
-          <w:color w:val="008080"/>
-          <w:sz w:val="18"/>
-          <w:szCs w:val="18"/>
-          <w:lang w:eastAsia="en-US"/>
-        </w:rPr>
-        <w:t>'</w:t>
-      </w:r>
-      <w:proofErr w:type="spellStart"/>
-      <w:r>
-        <w:rPr>
-          <w:rFonts w:ascii="Menlo" w:hAnsi="Menlo" w:cs="Courier"/>
-          <w:b/>
-          <w:bCs/>
-          <w:color w:val="008080"/>
-          <w:sz w:val="18"/>
-          <w:szCs w:val="18"/>
-          <w:lang w:eastAsia="en-US"/>
-        </w:rPr>
-        <w:t>x_step</w:t>
-      </w:r>
-      <w:proofErr w:type="spellEnd"/>
-      <w:r>
-        <w:rPr>
-          <w:rFonts w:ascii="Menlo" w:hAnsi="Menlo" w:cs="Courier"/>
-          <w:b/>
-          <w:bCs/>
-          <w:color w:val="008080"/>
-          <w:sz w:val="18"/>
-          <w:szCs w:val="18"/>
-          <w:lang w:eastAsia="en-US"/>
-        </w:rPr>
-        <w:t>'</w:t>
-      </w:r>
-      <w:r>
-        <w:rPr>
-          <w:rFonts w:ascii="Menlo" w:hAnsi="Menlo" w:cs="Courier"/>
-          <w:color w:val="000000"/>
-          <w:sz w:val="18"/>
-          <w:szCs w:val="18"/>
-          <w:lang w:eastAsia="en-US"/>
-        </w:rPr>
-        <w:t xml:space="preserve">: </w:t>
-      </w:r>
-      <w:r>
-        <w:rPr>
-          <w:rFonts w:ascii="Menlo" w:hAnsi="Menlo" w:cs="Courier"/>
-          <w:color w:val="0000FF"/>
-          <w:sz w:val="18"/>
-          <w:szCs w:val="18"/>
-          <w:lang w:eastAsia="en-US"/>
-        </w:rPr>
-        <w:t>0.3</w:t>
-      </w:r>
-      <w:r>
-        <w:rPr>
-          <w:rFonts w:ascii="Menlo" w:hAnsi="Menlo" w:cs="Courier"/>
-          <w:color w:val="000000"/>
-          <w:sz w:val="18"/>
-          <w:szCs w:val="18"/>
-          <w:lang w:eastAsia="en-US"/>
-        </w:rPr>
-        <w:t>*</w:t>
-      </w:r>
-      <w:r>
-        <w:rPr>
-          <w:rFonts w:ascii="Menlo" w:hAnsi="Menlo" w:cs="Courier"/>
-          <w:color w:val="0000FF"/>
-          <w:sz w:val="18"/>
-          <w:szCs w:val="18"/>
-          <w:lang w:eastAsia="en-US"/>
-        </w:rPr>
-        <w:t>180</w:t>
-      </w:r>
-      <w:r>
-        <w:rPr>
-          <w:rFonts w:ascii="Menlo" w:hAnsi="Menlo" w:cs="Courier"/>
-          <w:color w:val="000000"/>
-          <w:sz w:val="18"/>
-          <w:szCs w:val="18"/>
-          <w:lang w:eastAsia="en-US"/>
-        </w:rPr>
-        <w:t xml:space="preserve">, </w:t>
-      </w:r>
-      <w:r>
-        <w:rPr>
-          <w:rFonts w:ascii="Menlo" w:hAnsi="Menlo" w:cs="Courier"/>
-          <w:b/>
-          <w:bCs/>
-          <w:color w:val="008080"/>
-          <w:sz w:val="18"/>
-          <w:szCs w:val="18"/>
-          <w:lang w:eastAsia="en-US"/>
-        </w:rPr>
-        <w:t>'</w:t>
-      </w:r>
-      <w:proofErr w:type="spellStart"/>
-      <w:r>
-        <w:rPr>
-          <w:rFonts w:ascii="Menlo" w:hAnsi="Menlo" w:cs="Courier"/>
-          <w:b/>
-          <w:bCs/>
-          <w:color w:val="008080"/>
-          <w:sz w:val="18"/>
-          <w:szCs w:val="18"/>
-          <w:lang w:eastAsia="en-US"/>
-        </w:rPr>
-        <w:t>y_step</w:t>
-      </w:r>
-      <w:proofErr w:type="spellEnd"/>
-      <w:r>
-        <w:rPr>
-          <w:rFonts w:ascii="Menlo" w:hAnsi="Menlo" w:cs="Courier"/>
-          <w:b/>
-          <w:bCs/>
-          <w:color w:val="008080"/>
-          <w:sz w:val="18"/>
-          <w:szCs w:val="18"/>
-          <w:lang w:eastAsia="en-US"/>
-        </w:rPr>
-        <w:t>'</w:t>
-      </w:r>
-      <w:r>
-        <w:rPr>
-          <w:rFonts w:ascii="Menlo" w:hAnsi="Menlo" w:cs="Courier"/>
-          <w:color w:val="000000"/>
-          <w:sz w:val="18"/>
-          <w:szCs w:val="18"/>
-          <w:lang w:eastAsia="en-US"/>
-        </w:rPr>
-        <w:t xml:space="preserve">: </w:t>
-      </w:r>
-      <w:r>
-        <w:rPr>
-          <w:rFonts w:ascii="Menlo" w:hAnsi="Menlo" w:cs="Courier"/>
-          <w:color w:val="0000FF"/>
-          <w:sz w:val="18"/>
-          <w:szCs w:val="18"/>
-          <w:lang w:eastAsia="en-US"/>
-        </w:rPr>
-        <w:t>0.3</w:t>
-      </w:r>
-      <w:r>
-        <w:rPr>
-          <w:rFonts w:ascii="Menlo" w:hAnsi="Menlo" w:cs="Courier"/>
-          <w:color w:val="000000"/>
-          <w:sz w:val="18"/>
-          <w:szCs w:val="18"/>
-          <w:lang w:eastAsia="en-US"/>
-        </w:rPr>
-        <w:t>*</w:t>
-      </w:r>
-      <w:r>
-        <w:rPr>
-          <w:rFonts w:ascii="Menlo" w:hAnsi="Menlo" w:cs="Courier"/>
-          <w:color w:val="0000FF"/>
-          <w:sz w:val="18"/>
-          <w:szCs w:val="18"/>
-          <w:lang w:eastAsia="en-US"/>
-        </w:rPr>
-        <w:t>180</w:t>
-      </w:r>
-      <w:r>
-        <w:rPr>
-          <w:rFonts w:ascii="Menlo" w:hAnsi="Menlo" w:cs="Courier"/>
-          <w:color w:val="000000"/>
-          <w:sz w:val="18"/>
-          <w:szCs w:val="18"/>
-          <w:lang w:eastAsia="en-US"/>
-        </w:rPr>
-        <w:t xml:space="preserve">, </w:t>
-      </w:r>
-      <w:r>
-        <w:rPr>
-          <w:rFonts w:ascii="Menlo" w:hAnsi="Menlo" w:cs="Courier"/>
-          <w:b/>
-          <w:bCs/>
-          <w:color w:val="008080"/>
-          <w:sz w:val="18"/>
-          <w:szCs w:val="18"/>
-          <w:lang w:eastAsia="en-US"/>
-        </w:rPr>
-        <w:t>'portion'</w:t>
-      </w:r>
-      <w:r>
-        <w:rPr>
-          <w:rFonts w:ascii="Menlo" w:hAnsi="Menlo" w:cs="Courier"/>
-          <w:color w:val="000000"/>
-          <w:sz w:val="18"/>
-          <w:szCs w:val="18"/>
-          <w:lang w:eastAsia="en-US"/>
-        </w:rPr>
-        <w:t xml:space="preserve">: </w:t>
-      </w:r>
-      <w:r>
-        <w:rPr>
-          <w:rFonts w:ascii="Menlo" w:hAnsi="Menlo" w:cs="Courier"/>
-          <w:color w:val="0000FF"/>
-          <w:sz w:val="18"/>
-          <w:szCs w:val="18"/>
-          <w:lang w:eastAsia="en-US"/>
-        </w:rPr>
-        <w:t>1</w:t>
-      </w:r>
-      <w:r>
-        <w:rPr>
-          <w:rFonts w:ascii="Menlo" w:hAnsi="Menlo" w:cs="Courier"/>
-          <w:color w:val="000000"/>
-          <w:sz w:val="18"/>
-          <w:szCs w:val="18"/>
-          <w:lang w:eastAsia="en-US"/>
-        </w:rPr>
-        <w:t>},</w:t>
-      </w:r>
-      <w:r>
-        <w:rPr>
-          <w:rFonts w:ascii="Menlo" w:hAnsi="Menlo" w:cs="Courier"/>
-          <w:i/>
-          <w:iCs/>
-          <w:color w:val="808080"/>
-          <w:sz w:val="18"/>
-          <w:szCs w:val="18"/>
-          <w:lang w:eastAsia="en-US"/>
-        </w:rPr>
-        <w:br/>
-      </w:r>
-      <w:r>
-        <w:rPr>
-          <w:rFonts w:ascii="Menlo" w:hAnsi="Menlo" w:cs="Courier"/>
-          <w:color w:val="000000"/>
-          <w:sz w:val="18"/>
-          <w:szCs w:val="18"/>
-          <w:lang w:eastAsia="en-US"/>
-        </w:rPr>
-        <w:t>]</w:t>
-      </w:r>
-    </w:p>
-    <w:p>
-      <w:r>
-        <w:t xml:space="preserve">Only the lower half of the video image is scanned. </w:t>
-      </w:r>
-    </w:p>
-    <w:p/>
-    <w:p>
-      <w:r>
-        <w:t xml:space="preserve">The “size” is </w:t>
-      </w:r>
-      <w:r>
-        <w:t>the sliding boxes’ size. The “</w:t>
-      </w:r>
-      <w:proofErr w:type="spellStart"/>
-      <w:r>
-        <w:t>x_step</w:t>
-      </w:r>
-      <w:proofErr w:type="spellEnd"/>
-      <w:r>
-        <w:t>” and “</w:t>
-      </w:r>
-      <w:proofErr w:type="spellStart"/>
-      <w:r>
-        <w:t>y_step</w:t>
-      </w:r>
-      <w:proofErr w:type="spellEnd"/>
-      <w:r>
-        <w:t xml:space="preserve">” controls how fine the sliding process is. </w:t>
-      </w:r>
-      <w:proofErr w:type="gramStart"/>
-      <w:r>
-        <w:t>Obviously</w:t>
-      </w:r>
-      <w:r>
-        <w:t>,</w:t>
-      </w:r>
-      <w:r>
-        <w:t xml:space="preserve"> the smaller the step the finer the process.</w:t>
-      </w:r>
-      <w:proofErr w:type="gramEnd"/>
-      <w:r>
-        <w:t xml:space="preserve"> However, box size is not set too small, o</w:t>
-      </w:r>
-      <w:r>
-        <w:t xml:space="preserve">therwise the box lost information regarding the shape of the car. </w:t>
-      </w:r>
-    </w:p>
-    <w:p/>
-    <w:p>
-      <w:r>
-        <w:t xml:space="preserve">The “portion” parameter in the above definition means how much in the lower half of the video image is scanned. For example, “portion”=0.5 means the upper 50% of the lower half of the image is scanned. </w:t>
-      </w:r>
-      <w:proofErr w:type="gramStart"/>
-      <w:r>
-        <w:t>This help</w:t>
-      </w:r>
-      <w:proofErr w:type="gramEnd"/>
-      <w:r>
-        <w:t xml:space="preserve"> reduce the number of iterations in scanning process.</w:t>
-      </w:r>
-    </w:p>
-    <w:p/>
-    <w:p>
-      <w:r>
-        <w:t>All these parameter are found empirically, so that the processing pipeline is not horribly slow but maintain enough detection accuracy.</w:t>
-      </w:r>
-    </w:p>
-    <w:p/>
-    <w:p>
-      <w:r>
-        <w:t>Here are all the bounding boxes’ posit</w:t>
-      </w:r>
-      <w:r>
-        <w:t>ions. The example only shows the lower half of the input image from video.</w:t>
-      </w:r>
-    </w:p>
-    <w:p>
-      <w:r>
-        <w:t>Level 1:</w:t>
-      </w:r>
-    </w:p>
-    <w:p>
-      <w:r>
-        <w:rPr>
-          <w:rFonts w:ascii="Menlo" w:hAnsi="Menlo" w:cs="Courier"/>
-          <w:color w:val="000000"/>
-          <w:sz w:val="18"/>
-          <w:szCs w:val="18"/>
-          <w:lang w:eastAsia="en-US"/>
-        </w:rPr>
-        <w:t>{</w:t>
-      </w:r>
-      <w:proofErr w:type="gramStart"/>
-      <w:r>
-        <w:rPr>
-          <w:rFonts w:ascii="Menlo" w:hAnsi="Menlo" w:cs="Courier"/>
-          <w:b/>
-          <w:bCs/>
-          <w:color w:val="008080"/>
-          <w:sz w:val="18"/>
-          <w:szCs w:val="18"/>
-          <w:lang w:eastAsia="en-US"/>
-        </w:rPr>
-        <w:t>'size'</w:t>
-      </w:r>
-      <w:proofErr w:type="gramEnd"/>
-      <w:r>
-        <w:rPr>
-          <w:rFonts w:ascii="Menlo" w:hAnsi="Menlo" w:cs="Courier"/>
-          <w:color w:val="000000"/>
-          <w:sz w:val="18"/>
-          <w:szCs w:val="18"/>
-          <w:lang w:eastAsia="en-US"/>
-        </w:rPr>
-        <w:t xml:space="preserve">: </w:t>
-      </w:r>
-      <w:r>
-        <w:rPr>
-          <w:rFonts w:ascii="Menlo" w:hAnsi="Menlo" w:cs="Courier"/>
-          <w:color w:val="0000FF"/>
-          <w:sz w:val="18"/>
-          <w:szCs w:val="18"/>
-          <w:lang w:eastAsia="en-US"/>
-        </w:rPr>
-        <w:t>100</w:t>
-      </w:r>
-      <w:r>
-        <w:rPr>
-          <w:rFonts w:ascii="Menlo" w:hAnsi="Menlo" w:cs="Courier"/>
-          <w:color w:val="000000"/>
-          <w:sz w:val="18"/>
-          <w:szCs w:val="18"/>
-          <w:lang w:eastAsia="en-US"/>
-        </w:rPr>
-        <w:t xml:space="preserve">, </w:t>
-      </w:r>
-      <w:r>
-        <w:rPr>
-          <w:rFonts w:ascii="Menlo" w:hAnsi="Menlo" w:cs="Courier"/>
-          <w:b/>
-          <w:bCs/>
-          <w:color w:val="008080"/>
-          <w:sz w:val="18"/>
-          <w:szCs w:val="18"/>
-          <w:lang w:eastAsia="en-US"/>
-        </w:rPr>
-        <w:t>'</w:t>
-      </w:r>
-      <w:proofErr w:type="spellStart"/>
-      <w:r>
-        <w:rPr>
-          <w:rFonts w:ascii="Menlo" w:hAnsi="Menlo" w:cs="Courier"/>
-          <w:b/>
-          <w:bCs/>
-          <w:color w:val="008080"/>
-          <w:sz w:val="18"/>
-          <w:szCs w:val="18"/>
-          <w:lang w:eastAsia="en-US"/>
-        </w:rPr>
-        <w:t>x_step</w:t>
-      </w:r>
-      <w:proofErr w:type="spellEnd"/>
-      <w:r>
-        <w:rPr>
-          <w:rFonts w:ascii="Menlo" w:hAnsi="Menlo" w:cs="Courier"/>
-          <w:b/>
-          <w:bCs/>
-          <w:color w:val="008080"/>
-          <w:sz w:val="18"/>
-          <w:szCs w:val="18"/>
-          <w:lang w:eastAsia="en-US"/>
-        </w:rPr>
-        <w:t>'</w:t>
-      </w:r>
-      <w:r>
-        <w:rPr>
-          <w:rFonts w:ascii="Menlo" w:hAnsi="Menlo" w:cs="Courier"/>
-          <w:color w:val="000000"/>
-          <w:sz w:val="18"/>
-          <w:szCs w:val="18"/>
-          <w:lang w:eastAsia="en-US"/>
-        </w:rPr>
-        <w:t xml:space="preserve">: </w:t>
-      </w:r>
-      <w:r>
-        <w:rPr>
-          <w:rFonts w:ascii="Menlo" w:hAnsi="Menlo" w:cs="Courier"/>
-          <w:color w:val="0000FF"/>
-          <w:sz w:val="18"/>
-          <w:szCs w:val="18"/>
-          <w:lang w:eastAsia="en-US"/>
-        </w:rPr>
-        <w:t xml:space="preserve">0.3 </w:t>
-      </w:r>
-      <w:r>
-        <w:rPr>
-          <w:rFonts w:ascii="Menlo" w:hAnsi="Menlo" w:cs="Courier"/>
-          <w:color w:val="000000"/>
-          <w:sz w:val="18"/>
-          <w:szCs w:val="18"/>
-          <w:lang w:eastAsia="en-US"/>
-        </w:rPr>
-        <w:t xml:space="preserve">* </w:t>
-      </w:r>
-      <w:r>
-        <w:rPr>
-          <w:rFonts w:ascii="Menlo" w:hAnsi="Menlo" w:cs="Courier"/>
-          <w:color w:val="0000FF"/>
-          <w:sz w:val="18"/>
-          <w:szCs w:val="18"/>
-          <w:lang w:eastAsia="en-US"/>
-        </w:rPr>
-        <w:t>100</w:t>
-      </w:r>
-      <w:r>
-        <w:rPr>
-          <w:rFonts w:ascii="Menlo" w:hAnsi="Menlo" w:cs="Courier"/>
-          <w:color w:val="000000"/>
-          <w:sz w:val="18"/>
-          <w:szCs w:val="18"/>
-          <w:lang w:eastAsia="en-US"/>
-        </w:rPr>
-        <w:t xml:space="preserve">, </w:t>
-      </w:r>
-      <w:r>
-        <w:rPr>
-          <w:rFonts w:ascii="Menlo" w:hAnsi="Menlo" w:cs="Courier"/>
-          <w:b/>
-          <w:bCs/>
-          <w:color w:val="008080"/>
-          <w:sz w:val="18"/>
-          <w:szCs w:val="18"/>
-          <w:lang w:eastAsia="en-US"/>
-        </w:rPr>
-        <w:t>'</w:t>
-      </w:r>
-      <w:proofErr w:type="spellStart"/>
-      <w:r>
-        <w:rPr>
-          <w:rFonts w:ascii="Menlo" w:hAnsi="Menlo" w:cs="Courier"/>
-          <w:b/>
-          <w:bCs/>
-          <w:color w:val="008080"/>
-          <w:sz w:val="18"/>
-          <w:szCs w:val="18"/>
-          <w:lang w:eastAsia="en-US"/>
-        </w:rPr>
-        <w:t>y_step</w:t>
-      </w:r>
-      <w:proofErr w:type="spellEnd"/>
-      <w:r>
-        <w:rPr>
-          <w:rFonts w:ascii="Menlo" w:hAnsi="Menlo" w:cs="Courier"/>
-          <w:b/>
-          <w:bCs/>
-          <w:color w:val="008080"/>
-          <w:sz w:val="18"/>
-          <w:szCs w:val="18"/>
-          <w:lang w:eastAsia="en-US"/>
-        </w:rPr>
-        <w:t>'</w:t>
+        <w:t>'y_step'</w:t>
       </w:r>
       <w:r>
         <w:rPr>
@@ -2644,7 +1836,6 @@
         </w:rPr>
         <w:t>{</w:t>
       </w:r>
-      <w:proofErr w:type="gramStart"/>
       <w:r>
         <w:rPr>
           <w:rFonts w:ascii="Menlo" w:hAnsi="Menlo" w:cs="Courier"/>
@@ -2657,7 +1848,6 @@
         </w:rPr>
         <w:t>'size'</w:t>
       </w:r>
-      <w:proofErr w:type="gramEnd"/>
       <w:r>
         <w:rPr>
           <w:rFonts w:ascii="Menlo" w:hAnsi="Menlo" w:cs="Courier"/>
@@ -2698,9 +1888,58 @@
           <w:szCs w:val="18"/>
           <w:lang w:eastAsia="en-US"/>
         </w:rPr>
-        <w:t>'</w:t>
-      </w:r>
-      <w:proofErr w:type="spellStart"/>
+        <w:t>'x_step'</w:t>
+      </w:r>
+      <w:r>
+        <w:rPr>
+          <w:rFonts w:ascii="Menlo" w:hAnsi="Menlo" w:cs="Courier"/>
+          <w:color w:val="000000"/>
+          <w:sz w:val="18"/>
+          <w:szCs w:val="18"/>
+          <w:lang w:eastAsia="en-US"/>
+        </w:rPr>
+        <w:t xml:space="preserve">: </w:t>
+      </w:r>
+      <w:r>
+        <w:rPr>
+          <w:rFonts w:ascii="Menlo" w:hAnsi="Menlo" w:cs="Courier"/>
+          <w:color w:val="0000FF"/>
+          <w:sz w:val="18"/>
+          <w:szCs w:val="18"/>
+          <w:lang w:eastAsia="en-US"/>
+        </w:rPr>
+        <w:t>0.3</w:t>
+      </w:r>
+      <w:r>
+        <w:rPr>
+          <w:rFonts w:ascii="Menlo" w:hAnsi="Menlo" w:cs="Courier"/>
+          <w:color w:val="000000"/>
+          <w:sz w:val="18"/>
+          <w:szCs w:val="18"/>
+          <w:lang w:eastAsia="en-US"/>
+        </w:rPr>
+        <w:t>*</w:t>
+      </w:r>
+      <w:r>
+        <w:rPr>
+          <w:rFonts w:ascii="Menlo" w:hAnsi="Menlo" w:cs="Courier"/>
+          <w:color w:val="0000FF"/>
+          <w:sz w:val="18"/>
+          <w:szCs w:val="18"/>
+          <w:lang w:eastAsia="en-US"/>
+        </w:rPr>
+        <w:t>140</w:t>
+      </w:r>
+      <w:r>
+        <w:rPr>
+          <w:rFonts w:ascii="Menlo" w:hAnsi="Menlo" w:cs="Courier"/>
+          <w:color w:val="000000"/>
+          <w:sz w:val="18"/>
+          <w:szCs w:val="18"/>
+          <w:lang w:eastAsia="en-US"/>
+        </w:rPr>
+        <w:t xml:space="preserve">, </w:t>
+      </w:r>
       <w:r>
         <w:rPr>
           <w:rFonts w:ascii="Menlo" w:hAnsi="Menlo" w:cs="Courier"/>
@@ -2711,108 +1950,7 @@
           <w:szCs w:val="18"/>
           <w:lang w:eastAsia="en-US"/>
         </w:rPr>
-        <w:t>x_step</w:t>
-      </w:r>
-      <w:proofErr w:type="spellEnd"/>
-      <w:r>
-        <w:rPr>
-          <w:rFonts w:ascii="Menlo" w:hAnsi="Menlo" w:cs="Courier"/>
-          <w:b/>
-          <w:bCs/>
-          <w:color w:val="008080"/>
-          <w:sz w:val="18"/>
-          <w:szCs w:val="18"/>
-          <w:lang w:eastAsia="en-US"/>
-        </w:rPr>
-        <w:t>'</w:t>
-      </w:r>
-      <w:r>
-        <w:rPr>
-          <w:rFonts w:ascii="Menlo" w:hAnsi="Menlo" w:cs="Courier"/>
-          <w:color w:val="000000"/>
-          <w:sz w:val="18"/>
-          <w:szCs w:val="18"/>
-          <w:lang w:eastAsia="en-US"/>
-        </w:rPr>
-        <w:t xml:space="preserve">: </w:t>
-      </w:r>
-      <w:r>
-        <w:rPr>
-          <w:rFonts w:ascii="Menlo" w:hAnsi="Menlo" w:cs="Courier"/>
-          <w:color w:val="0000FF"/>
-          <w:sz w:val="18"/>
-          <w:szCs w:val="18"/>
-          <w:lang w:eastAsia="en-US"/>
-        </w:rPr>
-        <w:t>0.3</w:t>
-      </w:r>
-      <w:r>
-        <w:rPr>
-          <w:rFonts w:ascii="Menlo" w:hAnsi="Menlo" w:cs="Courier"/>
-          <w:color w:val="000000"/>
-          <w:sz w:val="18"/>
-          <w:szCs w:val="18"/>
-          <w:lang w:eastAsia="en-US"/>
-        </w:rPr>
-        <w:t>*</w:t>
-      </w:r>
-      <w:r>
-        <w:rPr>
-          <w:rFonts w:ascii="Menlo" w:hAnsi="Menlo" w:cs="Courier"/>
-          <w:color w:val="0000FF"/>
-          <w:sz w:val="18"/>
-          <w:szCs w:val="18"/>
-          <w:lang w:eastAsia="en-US"/>
-        </w:rPr>
-        <w:t>140</w:t>
-      </w:r>
-      <w:r>
-        <w:rPr>
-          <w:rFonts w:ascii="Menlo" w:hAnsi="Menlo" w:cs="Courier"/>
-          <w:color w:val="000000"/>
-          <w:sz w:val="18"/>
-          <w:szCs w:val="18"/>
-          <w:lang w:eastAsia="en-US"/>
-        </w:rPr>
-        <w:t xml:space="preserve">, </w:t>
-      </w:r>
-      <w:r>
-        <w:rPr>
-          <w:rFonts w:ascii="Menlo" w:hAnsi="Menlo" w:cs="Courier"/>
-          <w:b/>
-          <w:bCs/>
-          <w:color w:val="008080"/>
-          <w:sz w:val="18"/>
-          <w:szCs w:val="18"/>
-          <w:lang w:eastAsia="en-US"/>
-        </w:rPr>
-        <w:t>'</w:t>
-      </w:r>
-      <w:proofErr w:type="spellStart"/>
-      <w:r>
-        <w:rPr>
-          <w:rFonts w:ascii="Menlo" w:hAnsi="Menlo" w:cs="Courier"/>
-          <w:b/>
-          <w:bCs/>
-          <w:color w:val="008080"/>
-          <w:sz w:val="18"/>
-          <w:szCs w:val="18"/>
-          <w:lang w:eastAsia="en-US"/>
-        </w:rPr>
-        <w:t>y_step</w:t>
-      </w:r>
-      <w:proofErr w:type="spellEnd"/>
-      <w:r>
-        <w:rPr>
-          <w:rFonts w:ascii="Menlo" w:hAnsi="Menlo" w:cs="Courier"/>
-          <w:b/>
-          <w:bCs/>
-          <w:color w:val="008080"/>
-          <w:sz w:val="18"/>
-          <w:szCs w:val="18"/>
-          <w:lang w:eastAsia="en-US"/>
-        </w:rPr>
-        <w:t>'</w:t>
+        <w:t>'y_step'</w:t>
       </w:r>
       <w:r>
         <w:rPr>
@@ -3012,7 +2150,6 @@
         </w:rPr>
         <w:t>{</w:t>
       </w:r>
-      <w:proofErr w:type="gramStart"/>
       <w:r>
         <w:rPr>
           <w:rFonts w:ascii="Menlo" w:hAnsi="Menlo" w:cs="Courier"/>
@@ -3025,7 +2162,6 @@
         </w:rPr>
         <w:t>'size'</w:t>
       </w:r>
-      <w:proofErr w:type="gramEnd"/>
       <w:r>
         <w:rPr>
           <w:rFonts w:ascii="Menlo" w:hAnsi="Menlo" w:cs="Courier"/>
@@ -3066,9 +2202,58 @@
           <w:szCs w:val="18"/>
           <w:lang w:eastAsia="en-US"/>
         </w:rPr>
-        <w:t>'</w:t>
-      </w:r>
-      <w:proofErr w:type="spellStart"/>
+        <w:t>'x_step'</w:t>
+      </w:r>
+      <w:r>
+        <w:rPr>
+          <w:rFonts w:ascii="Menlo" w:hAnsi="Menlo" w:cs="Courier"/>
+          <w:color w:val="000000"/>
+          <w:sz w:val="18"/>
+          <w:szCs w:val="18"/>
+          <w:lang w:eastAsia="en-US"/>
+        </w:rPr>
+        <w:t xml:space="preserve">: </w:t>
+      </w:r>
+      <w:r>
+        <w:rPr>
+          <w:rFonts w:ascii="Menlo" w:hAnsi="Menlo" w:cs="Courier"/>
+          <w:color w:val="0000FF"/>
+          <w:sz w:val="18"/>
+          <w:szCs w:val="18"/>
+          <w:lang w:eastAsia="en-US"/>
+        </w:rPr>
+        <w:t>0.3</w:t>
+      </w:r>
+      <w:r>
+        <w:rPr>
+          <w:rFonts w:ascii="Menlo" w:hAnsi="Menlo" w:cs="Courier"/>
+          <w:color w:val="000000"/>
+          <w:sz w:val="18"/>
+          <w:szCs w:val="18"/>
+          <w:lang w:eastAsia="en-US"/>
+        </w:rPr>
+        <w:t>*</w:t>
+      </w:r>
+      <w:r>
+        <w:rPr>
+          <w:rFonts w:ascii="Menlo" w:hAnsi="Menlo" w:cs="Courier"/>
+          <w:color w:val="0000FF"/>
+          <w:sz w:val="18"/>
+          <w:szCs w:val="18"/>
+          <w:lang w:eastAsia="en-US"/>
+        </w:rPr>
+        <w:t>180</w:t>
+      </w:r>
+      <w:r>
+        <w:rPr>
+          <w:rFonts w:ascii="Menlo" w:hAnsi="Menlo" w:cs="Courier"/>
+          <w:color w:val="000000"/>
+          <w:sz w:val="18"/>
+          <w:szCs w:val="18"/>
+          <w:lang w:eastAsia="en-US"/>
+        </w:rPr>
+        <w:t xml:space="preserve">, </w:t>
+      </w:r>
       <w:r>
         <w:rPr>
           <w:rFonts w:ascii="Menlo" w:hAnsi="Menlo" w:cs="Courier"/>
@@ -3079,108 +2264,7 @@
           <w:szCs w:val="18"/>
           <w:lang w:eastAsia="en-US"/>
         </w:rPr>
-        <w:t>x_step</w:t>
-      </w:r>
-      <w:proofErr w:type="spellEnd"/>
-      <w:r>
-        <w:rPr>
-          <w:rFonts w:ascii="Menlo" w:hAnsi="Menlo" w:cs="Courier"/>
-          <w:b/>
-          <w:bCs/>
-          <w:color w:val="008080"/>
-          <w:sz w:val="18"/>
-          <w:szCs w:val="18"/>
-          <w:lang w:eastAsia="en-US"/>
-        </w:rPr>
-        <w:t>'</w:t>
-      </w:r>
-      <w:r>
-        <w:rPr>
-          <w:rFonts w:ascii="Menlo" w:hAnsi="Menlo" w:cs="Courier"/>
-          <w:color w:val="000000"/>
-          <w:sz w:val="18"/>
-          <w:szCs w:val="18"/>
-          <w:lang w:eastAsia="en-US"/>
-        </w:rPr>
-        <w:t xml:space="preserve">: </w:t>
-      </w:r>
-      <w:r>
-        <w:rPr>
-          <w:rFonts w:ascii="Menlo" w:hAnsi="Menlo" w:cs="Courier"/>
-          <w:color w:val="0000FF"/>
-          <w:sz w:val="18"/>
-          <w:szCs w:val="18"/>
-          <w:lang w:eastAsia="en-US"/>
-        </w:rPr>
-        <w:t>0.3</w:t>
-      </w:r>
-      <w:r>
-        <w:rPr>
-          <w:rFonts w:ascii="Menlo" w:hAnsi="Menlo" w:cs="Courier"/>
-          <w:color w:val="000000"/>
-          <w:sz w:val="18"/>
-          <w:szCs w:val="18"/>
-          <w:lang w:eastAsia="en-US"/>
-        </w:rPr>
-        <w:t>*</w:t>
-      </w:r>
-      <w:r>
-        <w:rPr>
-          <w:rFonts w:ascii="Menlo" w:hAnsi="Menlo" w:cs="Courier"/>
-          <w:color w:val="0000FF"/>
-          <w:sz w:val="18"/>
-          <w:szCs w:val="18"/>
-          <w:lang w:eastAsia="en-US"/>
-        </w:rPr>
-        <w:t>180</w:t>
-      </w:r>
-      <w:r>
-        <w:rPr>
-          <w:rFonts w:ascii="Menlo" w:hAnsi="Menlo" w:cs="Courier"/>
-          <w:color w:val="000000"/>
-          <w:sz w:val="18"/>
-          <w:szCs w:val="18"/>
-          <w:lang w:eastAsia="en-US"/>
-        </w:rPr>
-        <w:t xml:space="preserve">, </w:t>
-      </w:r>
-      <w:r>
-        <w:rPr>
-          <w:rFonts w:ascii="Menlo" w:hAnsi="Menlo" w:cs="Courier"/>
-          <w:b/>
-          <w:bCs/>
-          <w:color w:val="008080"/>
-          <w:sz w:val="18"/>
-          <w:szCs w:val="18"/>
-          <w:lang w:eastAsia="en-US"/>
-        </w:rPr>
-        <w:t>'</w:t>
-      </w:r>
-      <w:proofErr w:type="spellStart"/>
-      <w:r>
-        <w:rPr>
-          <w:rFonts w:ascii="Menlo" w:hAnsi="Menlo" w:cs="Courier"/>
-          <w:b/>
-          <w:bCs/>
-          <w:color w:val="008080"/>
-          <w:sz w:val="18"/>
-          <w:szCs w:val="18"/>
-          <w:lang w:eastAsia="en-US"/>
-        </w:rPr>
-        <w:t>y_step</w:t>
-      </w:r>
-      <w:proofErr w:type="spellEnd"/>
-      <w:r>
-        <w:rPr>
-          <w:rFonts w:ascii="Menlo" w:hAnsi="Menlo" w:cs="Courier"/>
-          <w:b/>
-          <w:bCs/>
-          <w:color w:val="008080"/>
-          <w:sz w:val="18"/>
-          <w:szCs w:val="18"/>
-          <w:lang w:eastAsia="en-US"/>
-        </w:rPr>
-        <w:t>'</w:t>
+        <w:t>'y_step'</w:t>
       </w:r>
       <w:r>
         <w:rPr>
@@ -3350,31 +2434,15 @@
     </w:p>
     <w:p>
       <w:r>
-        <w:t xml:space="preserve">To reduce the time to process a single frame, currently I have managed to reduce the time to about 2.5sec/frame from 9.5sec/frame by switching from </w:t>
-      </w:r>
-      <w:proofErr w:type="gramStart"/>
-      <w:r>
-        <w:t>SVC(</w:t>
-      </w:r>
-      <w:proofErr w:type="gramEnd"/>
-      <w:r>
-        <w:t xml:space="preserve">) classifier to </w:t>
-      </w:r>
-      <w:proofErr w:type="spellStart"/>
-      <w:r>
-        <w:t>LinearSVC</w:t>
-      </w:r>
-      <w:proofErr w:type="spellEnd"/>
-      <w:r>
-        <w:t xml:space="preserve">() classifier. Further possible explorations will be discussed in the end of this </w:t>
-      </w:r>
-      <w:proofErr w:type="spellStart"/>
-      <w:r>
-        <w:t>writeup</w:t>
-      </w:r>
-      <w:proofErr w:type="spellEnd"/>
-      <w:r>
-        <w:t>.</w:t>
+        <w:t xml:space="preserve">To reduce the time to process a single frame, currently I have managed to reduce the time to about 2.5sec/frame from 9.5sec/frame by switching from SVC() classifier </w:t>
+      </w:r>
+      <w:r>
+        <w:t xml:space="preserve">using rbf kernel </w:t>
+      </w:r>
+      <w:bookmarkStart w:id="0" w:name="_GoBack"/>
+      <w:bookmarkEnd w:id="0"/>
+      <w:r>
+        <w:t>to LinearSVC() classifier. Further possible explorations will be discussed in the end of this writeup.</w:t>
       </w:r>
     </w:p>
     <w:p/>
@@ -3406,26 +2474,14 @@
           <w:numId w:val="2"/>
         </w:numPr>
       </w:pPr>
-      <w:proofErr w:type="spellStart"/>
-      <w:r>
-        <w:t>LinearSVC</w:t>
-      </w:r>
-      <w:proofErr w:type="spellEnd"/>
-      <w:r>
-        <w:t xml:space="preserve"> wrapped by </w:t>
-      </w:r>
-      <w:proofErr w:type="spellStart"/>
-      <w:proofErr w:type="gramStart"/>
+      <w:r>
+        <w:t xml:space="preserve">LinearSVC wrapped by </w:t>
+      </w:r>
       <w:r>
         <w:t>CalibratedClassifierCV</w:t>
       </w:r>
-      <w:proofErr w:type="spellEnd"/>
-      <w:r>
-        <w:t>(</w:t>
-      </w:r>
-      <w:proofErr w:type="gramEnd"/>
-      <w:r>
-        <w:t>) will assign a probability for a prediction, which can be used to reject false positive. The probability threshold is set to 0.7 currently.</w:t>
+      <w:r>
+        <w:t>() will assign a probability for a prediction, which can be used to reject false positive. The probability threshold is set to 0.7 currently.</w:t>
       </w:r>
     </w:p>
     <w:p>
@@ -3439,13 +2495,8 @@
       <w:r>
         <w:t xml:space="preserve">For a single frame, heat-map threshold is implemented. The threshold is controlled by parameter </w:t>
       </w:r>
-      <w:proofErr w:type="spellStart"/>
-      <w:r>
-        <w:t>self.heatmap_threshold_single_frame</w:t>
-      </w:r>
-      <w:proofErr w:type="spellEnd"/>
-      <w:r>
-        <w:t xml:space="preserve"> </w:t>
+      <w:r>
+        <w:t xml:space="preserve">self.heatmap_threshold_single_frame </w:t>
       </w:r>
       <w:r>
         <w:t>(</w:t>
@@ -3454,15 +2505,7 @@
         <w:t>= 2</w:t>
       </w:r>
       <w:r>
-        <w:t xml:space="preserve">) in </w:t>
-      </w:r>
-      <w:proofErr w:type="gramStart"/>
-      <w:r>
-        <w:t>Filter(</w:t>
-      </w:r>
-      <w:proofErr w:type="gramEnd"/>
-      <w:r>
-        <w:t xml:space="preserve">). </w:t>
+        <w:t xml:space="preserve">) in Filter(). </w:t>
       </w:r>
     </w:p>
     <w:p>
@@ -3477,55 +2520,10 @@
         <w:t>For consecutive frames, a latency mechanism</w:t>
       </w:r>
       <w:r>
-        <w:t xml:space="preserve"> is implemented. The latency controls how many </w:t>
-      </w:r>
-      <w:proofErr w:type="spellStart"/>
-      <w:r>
-        <w:t>heatmaps</w:t>
-      </w:r>
-      <w:proofErr w:type="spellEnd"/>
-      <w:r>
-        <w:t xml:space="preserve"> are stored in </w:t>
-      </w:r>
-      <w:proofErr w:type="gramStart"/>
-      <w:r>
-        <w:t>an</w:t>
-      </w:r>
-      <w:proofErr w:type="gramEnd"/>
-      <w:r>
-        <w:t xml:space="preserve"> list. One </w:t>
-      </w:r>
-      <w:proofErr w:type="spellStart"/>
-      <w:r>
-        <w:t>heatmap</w:t>
-      </w:r>
-      <w:proofErr w:type="spellEnd"/>
-      <w:r>
-        <w:t xml:space="preserve"> corresponds to one frame. The processing pipeline takes the list and sum up all the </w:t>
-      </w:r>
-      <w:proofErr w:type="spellStart"/>
-      <w:r>
-        <w:t>heatmap</w:t>
-      </w:r>
-      <w:proofErr w:type="spellEnd"/>
-      <w:r>
-        <w:t xml:space="preserve"> (pixel-wise) in the list. Another threshold is applied to the resulting </w:t>
-      </w:r>
-      <w:proofErr w:type="spellStart"/>
-      <w:r>
-        <w:t>heatmap</w:t>
-      </w:r>
-      <w:proofErr w:type="spellEnd"/>
-      <w:r>
-        <w:t xml:space="preserve"> to further reject false positive. The latency is a parameter called </w:t>
-      </w:r>
-      <w:proofErr w:type="spellStart"/>
-      <w:r>
-        <w:t>self.heatmap_latency</w:t>
-      </w:r>
-      <w:proofErr w:type="spellEnd"/>
-      <w:r>
-        <w:t xml:space="preserve"> </w:t>
+        <w:t xml:space="preserve"> is implemented. The latency controls how many heatmaps are stored in an list. One heatmap corresponds to one frame. The processing pipeline takes the list and sum up all the heatmap (pixel-wise) in the list. Another threshold is applied to the resulting heatmap to further reject false positive. The latency is a parameter called </w:t>
+      </w:r>
+      <w:r>
+        <w:t xml:space="preserve">self.heatmap_latency </w:t>
       </w:r>
       <w:r>
         <w:t>(</w:t>
@@ -3534,23 +2532,10 @@
         <w:t>= 5</w:t>
       </w:r>
       <w:r>
-        <w:t xml:space="preserve">) in </w:t>
-      </w:r>
-      <w:proofErr w:type="gramStart"/>
-      <w:r>
-        <w:t>Filter(</w:t>
-      </w:r>
-      <w:proofErr w:type="gramEnd"/>
-      <w:r>
-        <w:t xml:space="preserve">). The threshold is </w:t>
-      </w:r>
-      <w:proofErr w:type="spellStart"/>
-      <w:r>
-        <w:t>self.heatmap_threshold_multi_frame</w:t>
-      </w:r>
-      <w:proofErr w:type="spellEnd"/>
-      <w:r>
-        <w:t xml:space="preserve"> </w:t>
+        <w:t xml:space="preserve">) in Filter(). The threshold is </w:t>
+      </w:r>
+      <w:r>
+        <w:t xml:space="preserve">self.heatmap_threshold_multi_frame </w:t>
       </w:r>
       <w:r>
         <w:t>(</w:t>
@@ -3559,29 +2544,13 @@
         <w:t>= 3</w:t>
       </w:r>
       <w:r>
-        <w:t xml:space="preserve">) in </w:t>
-      </w:r>
-      <w:proofErr w:type="gramStart"/>
-      <w:r>
-        <w:t>Filter(</w:t>
-      </w:r>
-      <w:proofErr w:type="gramEnd"/>
-      <w:r>
-        <w:t>).</w:t>
-      </w:r>
-    </w:p>
-    <w:p/>
-    <w:p>
-      <w:r>
-        <w:t xml:space="preserve">Here is an example of the output of the </w:t>
-      </w:r>
-      <w:proofErr w:type="gramStart"/>
-      <w:r>
-        <w:t>video processing</w:t>
-      </w:r>
-      <w:proofErr w:type="gramEnd"/>
-      <w:r>
-        <w:t xml:space="preserve"> pipeline:</w:t>
+        <w:t>) in Filter().</w:t>
+      </w:r>
+    </w:p>
+    <w:p/>
+    <w:p>
+      <w:r>
+        <w:t>Here is an example of the output of the video processing pipeline:</w:t>
       </w:r>
     </w:p>
     <w:p>
@@ -3641,99 +2610,29 @@
       </w:r>
     </w:p>
     <w:p>
-      <w:proofErr w:type="gramStart"/>
-      <w:r>
-        <w:t>diag1</w:t>
-      </w:r>
-      <w:proofErr w:type="gramEnd"/>
-      <w:r>
-        <w:t>: Bounding box found in a single-frame processing</w:t>
-      </w:r>
-    </w:p>
-    <w:p>
-      <w:proofErr w:type="gramStart"/>
-      <w:r>
-        <w:t>diag2</w:t>
-      </w:r>
-      <w:proofErr w:type="gramEnd"/>
-      <w:r>
-        <w:t xml:space="preserve">: </w:t>
-      </w:r>
-      <w:proofErr w:type="spellStart"/>
-      <w:r>
-        <w:t>Heatmap</w:t>
-      </w:r>
-      <w:proofErr w:type="spellEnd"/>
-      <w:r>
-        <w:t xml:space="preserve"> for a single-frame bounding boxes</w:t>
-      </w:r>
-    </w:p>
-    <w:p>
-      <w:proofErr w:type="gramStart"/>
-      <w:r>
-        <w:t>diag3</w:t>
-      </w:r>
-      <w:proofErr w:type="gramEnd"/>
-      <w:r>
-        <w:t xml:space="preserve">: </w:t>
-      </w:r>
-      <w:proofErr w:type="spellStart"/>
-      <w:r>
-        <w:t>Tresholded</w:t>
-      </w:r>
-      <w:proofErr w:type="spellEnd"/>
-      <w:r>
-        <w:t xml:space="preserve"> </w:t>
-      </w:r>
-      <w:proofErr w:type="spellStart"/>
-      <w:r>
-        <w:t>Heatmap</w:t>
-      </w:r>
-      <w:proofErr w:type="spellEnd"/>
-      <w:r>
-        <w:t xml:space="preserve"> for a single-frame bounding boxes</w:t>
-      </w:r>
-    </w:p>
-    <w:p>
-      <w:proofErr w:type="gramStart"/>
-      <w:r>
-        <w:t>diag4</w:t>
-      </w:r>
-      <w:proofErr w:type="gramEnd"/>
-      <w:r>
-        <w:t xml:space="preserve">: Multi-frame accumulative </w:t>
-      </w:r>
-      <w:proofErr w:type="spellStart"/>
-      <w:r>
-        <w:t>heatmap</w:t>
-      </w:r>
-      <w:proofErr w:type="spellEnd"/>
-      <w:r>
-        <w:t xml:space="preserve">, latency=5 </w:t>
-      </w:r>
-    </w:p>
-    <w:p>
-      <w:proofErr w:type="gramStart"/>
-      <w:r>
-        <w:t>diag5</w:t>
-      </w:r>
-      <w:proofErr w:type="gramEnd"/>
-      <w:r>
-        <w:t xml:space="preserve">: </w:t>
-      </w:r>
-      <w:proofErr w:type="spellStart"/>
-      <w:r>
-        <w:t>Thresholded</w:t>
-      </w:r>
-      <w:proofErr w:type="spellEnd"/>
-      <w:r>
-        <w:t xml:space="preserve"> multi-frame accumulative </w:t>
-      </w:r>
-      <w:proofErr w:type="spellStart"/>
-      <w:r>
-        <w:t>heatmap</w:t>
-      </w:r>
-      <w:proofErr w:type="spellEnd"/>
+      <w:r>
+        <w:t>diag1: Bounding box found in a single-frame processing</w:t>
+      </w:r>
+    </w:p>
+    <w:p>
+      <w:r>
+        <w:t>diag2: Heatmap for a single-frame bounding boxes</w:t>
+      </w:r>
+    </w:p>
+    <w:p>
+      <w:r>
+        <w:t>diag3: Tresholded Heatmap for a single-frame bounding boxes</w:t>
+      </w:r>
+    </w:p>
+    <w:p>
+      <w:r>
+        <w:t xml:space="preserve">diag4: Multi-frame accumulative heatmap, latency=5 </w:t>
+      </w:r>
+    </w:p>
+    <w:p>
+      <w:r>
+        <w:t>diag5: Thresholded multi-frame accumulative heatmap</w:t>
+      </w:r>
     </w:p>
     <w:p/>
     <w:p>
@@ -3749,15 +2648,7 @@
     <w:p/>
     <w:p>
       <w:r>
-        <w:t xml:space="preserve">Answer: The video is called “out.mp4” in the </w:t>
-      </w:r>
-      <w:proofErr w:type="spellStart"/>
-      <w:r>
-        <w:t>github</w:t>
-      </w:r>
-      <w:proofErr w:type="spellEnd"/>
-      <w:r>
-        <w:t xml:space="preserve"> vault.</w:t>
+        <w:t>Answer: The video is called “out.mp4” in the github vault.</w:t>
       </w:r>
     </w:p>
     <w:p/>
@@ -3898,28 +2789,7 @@
         </w:numPr>
       </w:pPr>
       <w:r>
-        <w:t xml:space="preserve">Implement batch prediction. Current implementation is loop through the bound box and run feature extraction and prediction one by one. If we run in batch, we might be able to use </w:t>
-      </w:r>
-      <w:proofErr w:type="spellStart"/>
-      <w:r>
-        <w:t>vectorized</w:t>
-      </w:r>
-      <w:proofErr w:type="spellEnd"/>
-      <w:r>
-        <w:t xml:space="preserve"> algorithm in </w:t>
-      </w:r>
-      <w:proofErr w:type="spellStart"/>
-      <w:proofErr w:type="gramStart"/>
-      <w:r>
-        <w:t>LinearSVC</w:t>
-      </w:r>
-      <w:proofErr w:type="spellEnd"/>
-      <w:r>
-        <w:t>(</w:t>
-      </w:r>
-      <w:proofErr w:type="gramEnd"/>
-      <w:r>
-        <w:t>) if there is any.</w:t>
+        <w:t>Implement batch prediction. Current implementation is loop through the bound box and run feature extraction and prediction one by one. If we run in batch, we might be able to use vectorized algorithm in LinearSVC() if there is any.</w:t>
       </w:r>
     </w:p>
     <w:p>

</xml_diff>